<commit_message>
comments added and minor bug fixes
</commit_message>
<xml_diff>
--- a/readMe.docx
+++ b/readMe.docx
@@ -394,7 +394,7 @@
                   <wp:align>center</wp:align>
                 </wp:positionH>
                 <wp:positionV relativeFrom="paragraph">
-                  <wp:posOffset>345440</wp:posOffset>
+                  <wp:posOffset>354965</wp:posOffset>
                 </wp:positionV>
                 <wp:extent cx="7730837" cy="323850"/>
                 <wp:effectExtent l="0" t="0" r="22860" b="19050"/>
@@ -453,7 +453,7 @@
           </mc:Choice>
           <mc:Fallback>
             <w:pict>
-              <v:rect w14:anchorId="785080F5" id="Rectangle 9" o:spid="_x0000_s1026" style="position:absolute;margin-left:0;margin-top:27.2pt;width:608.75pt;height:25.5pt;z-index:-251651072;visibility:visible;mso-wrap-style:square;mso-width-percent:0;mso-wrap-distance-left:9pt;mso-wrap-distance-top:0;mso-wrap-distance-right:9pt;mso-wrap-distance-bottom:0;mso-position-horizontal:center;mso-position-horizontal-relative:margin;mso-position-vertical:absolute;mso-position-vertical-relative:text;mso-width-percent:0;mso-width-relative:margin;v-text-anchor:middle" o:gfxdata="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" fillcolor="#a8d08d [1945]" strokecolor="#1f4d78 [1604]" strokeweight="1pt">
+              <v:rect w14:anchorId="4B5AA8A4" id="Rectangle 9" o:spid="_x0000_s1026" style="position:absolute;margin-left:0;margin-top:27.95pt;width:608.75pt;height:25.5pt;z-index:-251651072;visibility:visible;mso-wrap-style:square;mso-width-percent:0;mso-wrap-distance-left:9pt;mso-wrap-distance-top:0;mso-wrap-distance-right:9pt;mso-wrap-distance-bottom:0;mso-position-horizontal:center;mso-position-horizontal-relative:margin;mso-position-vertical:absolute;mso-position-vertical-relative:text;mso-width-percent:0;mso-width-relative:margin;v-text-anchor:middle" o:gfxdata="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" fillcolor="#a8d08d [1945]" strokecolor="#1f4d78 [1604]" strokeweight="1pt">
                 <w10:wrap anchorx="margin"/>
               </v:rect>
             </w:pict>
@@ -465,46 +465,284 @@
       <w:pPr>
         <w:rPr>
           <w:color w:val="FFFFFF" w:themeColor="background1"/>
-          <w:sz w:val="36"/>
-          <w:szCs w:val="36"/>
-        </w:rPr>
-      </w:pPr>
+          <w:sz w:val="32"/>
+          <w:szCs w:val="32"/>
+        </w:rPr>
+      </w:pPr>
+      <w:r>
+        <w:rPr>
+          <w:color w:val="FFFFFF" w:themeColor="background1"/>
+          <w:sz w:val="32"/>
+          <w:szCs w:val="32"/>
+        </w:rPr>
+        <w:t>Error</w:t>
+      </w:r>
+      <w:r>
+        <w:rPr>
+          <w:color w:val="FFFFFF" w:themeColor="background1"/>
+          <w:sz w:val="32"/>
+          <w:szCs w:val="32"/>
+        </w:rPr>
+        <w:t>: Distorted Trajectory</w:t>
+      </w:r>
+    </w:p>
+    <w:p>
+      <w:pPr>
+        <w:rPr>
+          <w:noProof/>
+          <w:sz w:val="32"/>
+          <w:szCs w:val="32"/>
+        </w:rPr>
+      </w:pPr>
+      <w:r>
+        <w:rPr>
+          <w:sz w:val="32"/>
+          <w:szCs w:val="32"/>
+        </w:rPr>
+        <w:t>The tracker often results in distorted trajectories, as shown in the image below:</w:t>
+      </w:r>
       <w:r>
         <w:rPr>
           <w:color w:val="FFFFFF" w:themeColor="background1"/>
           <w:sz w:val="36"/>
           <w:szCs w:val="36"/>
         </w:rPr>
-        <w:t>Problem type</w:t>
-      </w:r>
-    </w:p>
-    <w:p>
-      <w:pPr>
-        <w:rPr>
-          <w:sz w:val="32"/>
-          <w:szCs w:val="32"/>
-        </w:rPr>
-      </w:pPr>
-      <w:r>
-        <w:rPr>
-          <w:sz w:val="32"/>
-          <w:szCs w:val="32"/>
-        </w:rPr>
-        <w:t>Coming soon…</w:t>
-      </w:r>
-      <w:r>
-        <w:rPr>
-          <w:sz w:val="32"/>
-          <w:szCs w:val="32"/>
-        </w:rPr>
-        <w:t xml:space="preserve"> </w:t>
-      </w:r>
-    </w:p>
-    <w:bookmarkStart w:id="0" w:name="_GoBack"/>
-    <w:p>
-      <w:pPr>
+        <w:t xml:space="preserve"> L</w:t>
+      </w:r>
+    </w:p>
+    <w:p>
+      <w:pPr>
+        <w:jc w:val="center"/>
+        <w:rPr>
+          <w:color w:val="FFFFFF" w:themeColor="background1"/>
+          <w:sz w:val="36"/>
+          <w:szCs w:val="36"/>
+        </w:rPr>
+      </w:pPr>
+      <w:r>
+        <w:rPr>
+          <w:noProof/>
+          <w:sz w:val="32"/>
+          <w:szCs w:val="32"/>
+        </w:rPr>
+        <w:drawing>
+          <wp:inline distT="0" distB="0" distL="0" distR="0" wp14:anchorId="4BE31B8F" wp14:editId="62A5136A">
+            <wp:extent cx="3028950" cy="1685925"/>
+            <wp:effectExtent l="0" t="0" r="0" b="9525"/>
+            <wp:docPr id="1" name="Picture 1" descr="C:\Users\Akhil\Desktop\trace.png"/>
+            <wp:cNvGraphicFramePr>
+              <a:graphicFrameLocks xmlns:a="http://schemas.openxmlformats.org/drawingml/2006/main" noChangeAspect="1"/>
+            </wp:cNvGraphicFramePr>
+            <a:graphic xmlns:a="http://schemas.openxmlformats.org/drawingml/2006/main">
+              <a:graphicData uri="http://schemas.openxmlformats.org/drawingml/2006/picture">
+                <pic:pic xmlns:pic="http://schemas.openxmlformats.org/drawingml/2006/picture">
+                  <pic:nvPicPr>
+                    <pic:cNvPr id="0" name="Picture 1" descr="C:\Users\Akhil\Desktop\trace.png"/>
+                    <pic:cNvPicPr>
+                      <a:picLocks noChangeAspect="1" noChangeArrowheads="1"/>
+                    </pic:cNvPicPr>
+                  </pic:nvPicPr>
+                  <pic:blipFill>
+                    <a:blip r:embed="rId8">
+                      <a:extLst>
+                        <a:ext uri="{28A0092B-C50C-407E-A947-70E740481C1C}">
+                          <a14:useLocalDpi xmlns:a14="http://schemas.microsoft.com/office/drawing/2010/main" val="0"/>
+                        </a:ext>
+                      </a:extLst>
+                    </a:blip>
+                    <a:srcRect/>
+                    <a:stretch>
+                      <a:fillRect/>
+                    </a:stretch>
+                  </pic:blipFill>
+                  <pic:spPr bwMode="auto">
+                    <a:xfrm>
+                      <a:off x="0" y="0"/>
+                      <a:ext cx="3068082" cy="1707706"/>
+                    </a:xfrm>
+                    <a:prstGeom prst="rect">
+                      <a:avLst/>
+                    </a:prstGeom>
+                    <a:noFill/>
+                    <a:ln>
+                      <a:noFill/>
+                    </a:ln>
+                  </pic:spPr>
+                </pic:pic>
+              </a:graphicData>
+            </a:graphic>
+          </wp:inline>
+        </w:drawing>
+      </w:r>
+    </w:p>
+    <w:p>
+      <w:pPr>
+        <w:rPr>
+          <w:sz w:val="32"/>
+          <w:szCs w:val="32"/>
+        </w:rPr>
+      </w:pPr>
+      <w:r>
+        <w:rPr>
+          <w:sz w:val="32"/>
+          <w:szCs w:val="32"/>
+        </w:rPr>
+        <w:t>This error can be corrected by either shifting the centroid of features or deleting the erroneous</w:t>
+      </w:r>
+      <w:r>
+        <w:rPr>
+          <w:sz w:val="32"/>
+          <w:szCs w:val="32"/>
+        </w:rPr>
+        <w:t xml:space="preserve"> features</w:t>
+      </w:r>
+    </w:p>
+    <w:p>
+      <w:pPr>
+        <w:rPr>
+          <w:sz w:val="32"/>
+          <w:szCs w:val="32"/>
+        </w:rPr>
+      </w:pPr>
+      <w:r>
+        <w:rPr>
+          <w:sz w:val="32"/>
+          <w:szCs w:val="32"/>
+        </w:rPr>
+        <w:t xml:space="preserve">A user friendly method to shift the centroid would be </w:t>
+      </w:r>
+      <w:r>
+        <w:rPr>
+          <w:sz w:val="32"/>
+          <w:szCs w:val="32"/>
+        </w:rPr>
+        <w:t xml:space="preserve">to </w:t>
+      </w:r>
+      <w:r>
+        <w:rPr>
+          <w:sz w:val="32"/>
+          <w:szCs w:val="32"/>
+        </w:rPr>
+        <w:t>trace the right trajectory and record th</w:t>
+      </w:r>
+      <w:r>
+        <w:rPr>
+          <w:sz w:val="32"/>
+          <w:szCs w:val="32"/>
+        </w:rPr>
+        <w:t>e coordinates as a new feature</w:t>
+      </w:r>
+    </w:p>
+    <w:p>
+      <w:pPr>
+        <w:jc w:val="center"/>
+        <w:rPr>
+          <w:sz w:val="32"/>
+          <w:szCs w:val="32"/>
+        </w:rPr>
+      </w:pPr>
+      <w:r>
+        <w:rPr>
+          <w:noProof/>
+          <w:sz w:val="32"/>
+          <w:szCs w:val="32"/>
+        </w:rPr>
+        <w:drawing>
+          <wp:inline distT="0" distB="0" distL="0" distR="0" wp14:anchorId="01F193A8" wp14:editId="2BBA4E8D">
+            <wp:extent cx="3048000" cy="1685925"/>
+            <wp:effectExtent l="0" t="0" r="0" b="9525"/>
+            <wp:docPr id="4" name="Picture 4" descr="C:\Users\Akhil\Desktop\trace.png"/>
+            <wp:cNvGraphicFramePr>
+              <a:graphicFrameLocks xmlns:a="http://schemas.openxmlformats.org/drawingml/2006/main" noChangeAspect="1"/>
+            </wp:cNvGraphicFramePr>
+            <a:graphic xmlns:a="http://schemas.openxmlformats.org/drawingml/2006/main">
+              <a:graphicData uri="http://schemas.openxmlformats.org/drawingml/2006/picture">
+                <pic:pic xmlns:pic="http://schemas.openxmlformats.org/drawingml/2006/picture">
+                  <pic:nvPicPr>
+                    <pic:cNvPr id="0" name="Picture 3" descr="C:\Users\Akhil\Desktop\trace.png"/>
+                    <pic:cNvPicPr>
+                      <a:picLocks noChangeAspect="1" noChangeArrowheads="1"/>
+                    </pic:cNvPicPr>
+                  </pic:nvPicPr>
+                  <pic:blipFill>
+                    <a:blip r:embed="rId9">
+                      <a:extLst>
+                        <a:ext uri="{28A0092B-C50C-407E-A947-70E740481C1C}">
+                          <a14:useLocalDpi xmlns:a14="http://schemas.microsoft.com/office/drawing/2010/main" val="0"/>
+                        </a:ext>
+                      </a:extLst>
+                    </a:blip>
+                    <a:srcRect/>
+                    <a:stretch>
+                      <a:fillRect/>
+                    </a:stretch>
+                  </pic:blipFill>
+                  <pic:spPr bwMode="auto">
+                    <a:xfrm>
+                      <a:off x="0" y="0"/>
+                      <a:ext cx="3048000" cy="1685925"/>
+                    </a:xfrm>
+                    <a:prstGeom prst="rect">
+                      <a:avLst/>
+                    </a:prstGeom>
+                    <a:noFill/>
+                    <a:ln>
+                      <a:noFill/>
+                    </a:ln>
+                  </pic:spPr>
+                </pic:pic>
+              </a:graphicData>
+            </a:graphic>
+          </wp:inline>
+        </w:drawing>
+      </w:r>
+    </w:p>
+    <w:p>
+      <w:pPr>
+        <w:rPr>
+          <w:sz w:val="32"/>
+          <w:szCs w:val="32"/>
+        </w:rPr>
+      </w:pPr>
+      <w:r>
+        <w:rPr>
+          <w:sz w:val="32"/>
+          <w:szCs w:val="32"/>
+        </w:rPr>
+        <w:t xml:space="preserve">Now deleting all the features of the object in the frame range of the trace and adding our new feature will result in the correct centroid </w:t>
+      </w:r>
+      <w:r>
+        <w:rPr>
+          <w:sz w:val="32"/>
+          <w:szCs w:val="32"/>
+        </w:rPr>
+        <w:t>and the trajectory is as expected</w:t>
+      </w:r>
+    </w:p>
+    <w:p>
+      <w:pPr>
+        <w:rPr>
+          <w:sz w:val="32"/>
+          <w:szCs w:val="32"/>
+        </w:rPr>
+      </w:pPr>
+    </w:p>
+    <w:p>
+      <w:pPr>
+        <w:rPr>
+          <w:sz w:val="32"/>
+          <w:szCs w:val="32"/>
+        </w:rPr>
+      </w:pPr>
+    </w:p>
+    <w:p>
+      <w:pPr>
+        <w:tabs>
+          <w:tab w:val="center" w:pos="4680"/>
+        </w:tabs>
         <w:jc w:val="both"/>
         <w:rPr>
+          <w:color w:val="FFFFFF" w:themeColor="background1"/>
           <w:sz w:val="32"/>
           <w:szCs w:val="32"/>
         </w:rPr>
@@ -516,16 +754,17 @@
           <w:sz w:val="36"/>
           <w:szCs w:val="36"/>
         </w:rPr>
+        <w:lastRenderedPageBreak/>
         <mc:AlternateContent>
           <mc:Choice Requires="wps">
             <w:drawing>
-              <wp:anchor distT="0" distB="0" distL="114300" distR="114300" simplePos="0" relativeHeight="251667456" behindDoc="1" locked="0" layoutInCell="1" allowOverlap="1" wp14:anchorId="6CA842E1" wp14:editId="0E1A9CAA">
+              <wp:anchor distT="0" distB="0" distL="114300" distR="114300" simplePos="0" relativeHeight="251667456" behindDoc="1" locked="0" layoutInCell="1" allowOverlap="1" wp14:anchorId="62ED2536" wp14:editId="3EB96527">
                 <wp:simplePos x="0" y="0"/>
                 <wp:positionH relativeFrom="page">
-                  <wp:posOffset>11875</wp:posOffset>
+                  <wp:align>right</wp:align>
                 </wp:positionH>
                 <wp:positionV relativeFrom="paragraph">
-                  <wp:posOffset>373017</wp:posOffset>
+                  <wp:posOffset>2540</wp:posOffset>
                 </wp:positionV>
                 <wp:extent cx="7730837" cy="323850"/>
                 <wp:effectExtent l="0" t="0" r="22860" b="19050"/>
@@ -567,6 +806,15 @@
                           <a:schemeClr val="lt1"/>
                         </a:fontRef>
                       </wps:style>
+                      <wps:txbx>
+                        <w:txbxContent>
+                          <w:p>
+                            <w:pPr>
+                              <w:jc w:val="center"/>
+                            </w:pPr>
+                          </w:p>
+                        </w:txbxContent>
+                      </wps:txbx>
                       <wps:bodyPr rot="0" spcFirstLastPara="0" vertOverflow="overflow" horzOverflow="overflow" vert="horz" wrap="square" lIns="91440" tIns="45720" rIns="91440" bIns="45720" numCol="1" spcCol="0" rtlCol="0" fromWordArt="0" anchor="ctr" anchorCtr="0" forceAA="0" compatLnSpc="1">
                         <a:prstTxWarp prst="textNoShape">
                           <a:avLst/>
@@ -584,78 +832,366 @@
           </mc:Choice>
           <mc:Fallback>
             <w:pict>
-              <v:rect w14:anchorId="77D65C6D" id="Rectangle 12" o:spid="_x0000_s1026" style="position:absolute;margin-left:.95pt;margin-top:29.35pt;width:608.75pt;height:25.5pt;z-index:-251649024;visibility:visible;mso-wrap-style:square;mso-width-percent:0;mso-wrap-distance-left:9pt;mso-wrap-distance-top:0;mso-wrap-distance-right:9pt;mso-wrap-distance-bottom:0;mso-position-horizontal:absolute;mso-position-horizontal-relative:page;mso-position-vertical:absolute;mso-position-vertical-relative:text;mso-width-percent:0;mso-width-relative:margin;v-text-anchor:middle" o:gfxdata="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" fillcolor="#404040 [2429]" strokecolor="#1f4d78 [1604]" strokeweight="1pt">
+              <v:rect w14:anchorId="62ED2536" id="Rectangle 12" o:spid="_x0000_s1026" style="position:absolute;left:0;text-align:left;margin-left:557.55pt;margin-top:.2pt;width:608.75pt;height:25.5pt;z-index:-251649024;visibility:visible;mso-wrap-style:square;mso-width-percent:0;mso-wrap-distance-left:9pt;mso-wrap-distance-top:0;mso-wrap-distance-right:9pt;mso-wrap-distance-bottom:0;mso-position-horizontal:right;mso-position-horizontal-relative:page;mso-position-vertical:absolute;mso-position-vertical-relative:text;mso-width-percent:0;mso-width-relative:margin;v-text-anchor:middle" o:gfxdata="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" fillcolor="#404040 [2429]" strokecolor="#1f4d78 [1604]" strokeweight="1pt">
+                <v:textbox>
+                  <w:txbxContent>
+                    <w:p>
+                      <w:pPr>
+                        <w:jc w:val="center"/>
+                      </w:pPr>
+                    </w:p>
+                  </w:txbxContent>
+                </v:textbox>
                 <w10:wrap anchorx="page"/>
               </v:rect>
             </w:pict>
           </mc:Fallback>
         </mc:AlternateContent>
       </w:r>
-      <w:bookmarkEnd w:id="0"/>
-    </w:p>
-    <w:p>
-      <w:pPr>
-        <w:rPr>
+      <w:r>
+        <w:rPr>
+          <w:color w:val="FFFFFF" w:themeColor="background1"/>
+          <w:sz w:val="32"/>
+          <w:szCs w:val="32"/>
+        </w:rPr>
+        <w:t>Implementation</w:t>
+      </w:r>
+    </w:p>
+    <w:p>
+      <w:pPr>
+        <w:rPr>
+          <w:sz w:val="32"/>
+          <w:szCs w:val="32"/>
+        </w:rPr>
+      </w:pPr>
+      <w:r>
+        <w:rPr>
+          <w:sz w:val="32"/>
+          <w:szCs w:val="32"/>
+        </w:rPr>
+        <w:t xml:space="preserve">The first step is to identify the object when the user clicks on it. The function </w:t>
+      </w:r>
+      <w:r>
+        <w:rPr>
+          <w:i/>
+          <w:sz w:val="32"/>
+          <w:szCs w:val="32"/>
+        </w:rPr>
+        <w:t xml:space="preserve">findObject </w:t>
+      </w:r>
+      <w:r>
+        <w:rPr>
+          <w:sz w:val="32"/>
+          <w:szCs w:val="32"/>
+        </w:rPr>
+        <w:t>serves this purpose. It takes the coordinates of the click and frame number as input and then checks for the objects present in that frame and then pin-points the object based on its pixel range.</w:t>
+      </w:r>
+    </w:p>
+    <w:p>
+      <w:pPr>
+        <w:rPr>
+          <w:sz w:val="32"/>
+          <w:szCs w:val="32"/>
+        </w:rPr>
+      </w:pPr>
+      <w:r>
+        <w:rPr>
+          <w:sz w:val="32"/>
+          <w:szCs w:val="32"/>
+        </w:rPr>
+        <w:t xml:space="preserve">Now as the user traces the right trajectory the coordinates, object id and frame number is recorded. The coordinates are then converted to the real world coordinates using the homography matrix. </w:t>
+      </w:r>
+    </w:p>
+    <w:p>
+      <w:pPr>
+        <w:rPr>
+          <w:sz w:val="32"/>
+          <w:szCs w:val="32"/>
+        </w:rPr>
+      </w:pPr>
+      <w:r>
+        <w:rPr>
+          <w:sz w:val="32"/>
+          <w:szCs w:val="32"/>
+        </w:rPr>
+        <w:t xml:space="preserve">Function </w:t>
+      </w:r>
+      <w:r>
+        <w:rPr>
+          <w:i/>
+          <w:sz w:val="32"/>
+          <w:szCs w:val="32"/>
+        </w:rPr>
+        <w:t>sqlEdit</w:t>
+      </w:r>
+      <w:r>
+        <w:rPr>
+          <w:sz w:val="32"/>
+          <w:szCs w:val="32"/>
+        </w:rPr>
+        <w:t xml:space="preserve"> delete</w:t>
+      </w:r>
+      <w:r>
+        <w:rPr>
+          <w:sz w:val="32"/>
+          <w:szCs w:val="32"/>
+        </w:rPr>
+        <w:t>s</w:t>
+      </w:r>
+      <w:r>
+        <w:rPr>
+          <w:sz w:val="32"/>
+          <w:szCs w:val="32"/>
+        </w:rPr>
+        <w:t xml:space="preserve"> records from table </w:t>
+      </w:r>
+      <w:r>
+        <w:rPr>
+          <w:i/>
+          <w:sz w:val="32"/>
+          <w:szCs w:val="32"/>
+        </w:rPr>
+        <w:t>positions</w:t>
+      </w:r>
+      <w:r>
+        <w:rPr>
+          <w:i/>
+          <w:sz w:val="32"/>
+          <w:szCs w:val="32"/>
+        </w:rPr>
+        <w:t xml:space="preserve"> </w:t>
+      </w:r>
+      <w:r>
+        <w:rPr>
+          <w:sz w:val="32"/>
+          <w:szCs w:val="32"/>
+        </w:rPr>
+        <w:t>in the frame range of the trace in order to delete all features</w:t>
+      </w:r>
+      <w:r>
+        <w:rPr>
+          <w:sz w:val="32"/>
+          <w:szCs w:val="32"/>
+        </w:rPr>
+        <w:t xml:space="preserve"> within that frame range</w:t>
+      </w:r>
+      <w:r>
+        <w:rPr>
+          <w:sz w:val="32"/>
+          <w:szCs w:val="32"/>
+        </w:rPr>
+        <w:t>.</w:t>
+      </w:r>
+      <w:r>
+        <w:rPr>
+          <w:sz w:val="32"/>
+          <w:szCs w:val="32"/>
+        </w:rPr>
+        <w:t xml:space="preserve"> Before deleting the least trajectory id in that frame range is recorded and this is the trajectory id given to the new feature.</w:t>
+      </w:r>
+    </w:p>
+    <w:p>
+      <w:pPr>
+        <w:rPr>
+          <w:sz w:val="32"/>
+          <w:szCs w:val="32"/>
+        </w:rPr>
+      </w:pPr>
+      <w:r>
+        <w:rPr>
+          <w:noProof/>
           <w:color w:val="FFFFFF" w:themeColor="background1"/>
           <w:sz w:val="36"/>
           <w:szCs w:val="36"/>
         </w:rPr>
-      </w:pPr>
-      <w:r>
+        <mc:AlternateContent>
+          <mc:Choice Requires="wps">
+            <w:drawing>
+              <wp:anchor distT="0" distB="0" distL="114300" distR="114300" simplePos="0" relativeHeight="251669504" behindDoc="1" locked="0" layoutInCell="1" allowOverlap="1" wp14:anchorId="0EB71217" wp14:editId="203DA365">
+                <wp:simplePos x="0" y="0"/>
+                <wp:positionH relativeFrom="page">
+                  <wp:align>right</wp:align>
+                </wp:positionH>
+                <wp:positionV relativeFrom="paragraph">
+                  <wp:posOffset>311785</wp:posOffset>
+                </wp:positionV>
+                <wp:extent cx="7730837" cy="323850"/>
+                <wp:effectExtent l="0" t="0" r="22860" b="19050"/>
+                <wp:wrapNone/>
+                <wp:docPr id="5" name="Rectangle 5"/>
+                <wp:cNvGraphicFramePr/>
+                <a:graphic xmlns:a="http://schemas.openxmlformats.org/drawingml/2006/main">
+                  <a:graphicData uri="http://schemas.microsoft.com/office/word/2010/wordprocessingShape">
+                    <wps:wsp>
+                      <wps:cNvSpPr/>
+                      <wps:spPr>
+                        <a:xfrm>
+                          <a:off x="0" y="0"/>
+                          <a:ext cx="7730837" cy="323850"/>
+                        </a:xfrm>
+                        <a:prstGeom prst="rect">
+                          <a:avLst/>
+                        </a:prstGeom>
+                        <a:solidFill>
+                          <a:schemeClr val="accent6">
+                            <a:lumMod val="60000"/>
+                            <a:lumOff val="40000"/>
+                          </a:schemeClr>
+                        </a:solidFill>
+                      </wps:spPr>
+                      <wps:style>
+                        <a:lnRef idx="2">
+                          <a:schemeClr val="accent1">
+                            <a:shade val="50000"/>
+                          </a:schemeClr>
+                        </a:lnRef>
+                        <a:fillRef idx="1">
+                          <a:schemeClr val="accent1"/>
+                        </a:fillRef>
+                        <a:effectRef idx="0">
+                          <a:schemeClr val="accent1"/>
+                        </a:effectRef>
+                        <a:fontRef idx="minor">
+                          <a:schemeClr val="lt1"/>
+                        </a:fontRef>
+                      </wps:style>
+                      <wps:bodyPr rot="0" spcFirstLastPara="0" vertOverflow="overflow" horzOverflow="overflow" vert="horz" wrap="square" lIns="91440" tIns="45720" rIns="91440" bIns="45720" numCol="1" spcCol="0" rtlCol="0" fromWordArt="0" anchor="ctr" anchorCtr="0" forceAA="0" compatLnSpc="1">
+                        <a:prstTxWarp prst="textNoShape">
+                          <a:avLst/>
+                        </a:prstTxWarp>
+                        <a:noAutofit/>
+                      </wps:bodyPr>
+                    </wps:wsp>
+                  </a:graphicData>
+                </a:graphic>
+                <wp14:sizeRelH relativeFrom="margin">
+                  <wp14:pctWidth>0</wp14:pctWidth>
+                </wp14:sizeRelH>
+              </wp:anchor>
+            </w:drawing>
+          </mc:Choice>
+          <mc:Fallback>
+            <w:pict>
+              <v:rect w14:anchorId="3AA437C1" id="Rectangle 5" o:spid="_x0000_s1026" style="position:absolute;margin-left:557.55pt;margin-top:24.55pt;width:608.75pt;height:25.5pt;z-index:-251646976;visibility:visible;mso-wrap-style:square;mso-width-percent:0;mso-wrap-distance-left:9pt;mso-wrap-distance-top:0;mso-wrap-distance-right:9pt;mso-wrap-distance-bottom:0;mso-position-horizontal:right;mso-position-horizontal-relative:page;mso-position-vertical:absolute;mso-position-vertical-relative:text;mso-width-percent:0;mso-width-relative:margin;v-text-anchor:middle" o:gfxdata="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" fillcolor="#a8d08d [1945]" strokecolor="#1f4d78 [1604]" strokeweight="1pt">
+                <w10:wrap anchorx="page"/>
+              </v:rect>
+            </w:pict>
+          </mc:Fallback>
+        </mc:AlternateContent>
+      </w:r>
+    </w:p>
+    <w:p>
+      <w:pPr>
         <w:rPr>
           <w:color w:val="FFFFFF" w:themeColor="background1"/>
-          <w:sz w:val="36"/>
-          <w:szCs w:val="36"/>
-        </w:rPr>
-        <w:t>Useful links</w:t>
-      </w:r>
-    </w:p>
-    <w:p>
-      <w:pPr>
-        <w:rPr>
-          <w:sz w:val="32"/>
-          <w:szCs w:val="32"/>
-        </w:rPr>
-      </w:pPr>
-      <w:r>
-        <w:rPr>
-          <w:sz w:val="32"/>
-          <w:szCs w:val="32"/>
-        </w:rPr>
-        <w:t>Coming soon…</w:t>
-      </w:r>
-    </w:p>
-    <w:p>
-      <w:pPr>
+          <w:sz w:val="32"/>
+          <w:szCs w:val="32"/>
+        </w:rPr>
+      </w:pPr>
+      <w:r>
         <w:rPr>
           <w:color w:val="FFFFFF" w:themeColor="background1"/>
-          <w:sz w:val="36"/>
-          <w:szCs w:val="36"/>
-        </w:rPr>
-      </w:pPr>
-      <w:r>
-        <w:rPr>
-          <w:color w:val="FFFFFF" w:themeColor="background1"/>
-          <w:sz w:val="36"/>
-          <w:szCs w:val="36"/>
-        </w:rPr>
-        <w:t>Hurdles</w:t>
-      </w:r>
-    </w:p>
-    <w:p>
-      <w:pPr>
-        <w:rPr>
-          <w:sz w:val="32"/>
-          <w:szCs w:val="32"/>
-        </w:rPr>
-      </w:pPr>
-      <w:r>
-        <w:rPr>
-          <w:sz w:val="32"/>
-          <w:szCs w:val="32"/>
-        </w:rPr>
-        <w:t xml:space="preserve"> </w:t>
-      </w:r>
+          <w:sz w:val="32"/>
+          <w:szCs w:val="32"/>
+        </w:rPr>
+        <w:t>Error Type: Single object rendered as multiple</w:t>
+      </w:r>
+    </w:p>
+    <w:p>
+      <w:pPr>
+        <w:rPr>
+          <w:sz w:val="32"/>
+          <w:szCs w:val="32"/>
+        </w:rPr>
+      </w:pPr>
+      <w:r>
+        <w:rPr>
+          <w:sz w:val="32"/>
+          <w:szCs w:val="32"/>
+        </w:rPr>
+        <w:t>The image below clearly depicts the issue:</w:t>
+      </w:r>
+    </w:p>
+    <w:p>
+      <w:pPr>
+        <w:jc w:val="center"/>
+        <w:rPr>
+          <w:sz w:val="32"/>
+          <w:szCs w:val="32"/>
+        </w:rPr>
+      </w:pPr>
+      <w:r>
+        <w:rPr>
+          <w:noProof/>
+          <w:sz w:val="32"/>
+          <w:szCs w:val="32"/>
+        </w:rPr>
+        <w:drawing>
+          <wp:inline distT="0" distB="0" distL="0" distR="0">
+            <wp:extent cx="2962275" cy="1762125"/>
+            <wp:effectExtent l="0" t="0" r="9525" b="9525"/>
+            <wp:docPr id="6" name="Picture 6" descr="C:\Users\Akhil\Desktop\trace.png"/>
+            <wp:cNvGraphicFramePr>
+              <a:graphicFrameLocks xmlns:a="http://schemas.openxmlformats.org/drawingml/2006/main" noChangeAspect="1"/>
+            </wp:cNvGraphicFramePr>
+            <a:graphic xmlns:a="http://schemas.openxmlformats.org/drawingml/2006/main">
+              <a:graphicData uri="http://schemas.openxmlformats.org/drawingml/2006/picture">
+                <pic:pic xmlns:pic="http://schemas.openxmlformats.org/drawingml/2006/picture">
+                  <pic:nvPicPr>
+                    <pic:cNvPr id="0" name="Picture 4" descr="C:\Users\Akhil\Desktop\trace.png"/>
+                    <pic:cNvPicPr>
+                      <a:picLocks noChangeAspect="1" noChangeArrowheads="1"/>
+                    </pic:cNvPicPr>
+                  </pic:nvPicPr>
+                  <pic:blipFill>
+                    <a:blip r:embed="rId10">
+                      <a:extLst>
+                        <a:ext uri="{28A0092B-C50C-407E-A947-70E740481C1C}">
+                          <a14:useLocalDpi xmlns:a14="http://schemas.microsoft.com/office/drawing/2010/main" val="0"/>
+                        </a:ext>
+                      </a:extLst>
+                    </a:blip>
+                    <a:srcRect/>
+                    <a:stretch>
+                      <a:fillRect/>
+                    </a:stretch>
+                  </pic:blipFill>
+                  <pic:spPr bwMode="auto">
+                    <a:xfrm>
+                      <a:off x="0" y="0"/>
+                      <a:ext cx="2962275" cy="1762125"/>
+                    </a:xfrm>
+                    <a:prstGeom prst="rect">
+                      <a:avLst/>
+                    </a:prstGeom>
+                    <a:noFill/>
+                    <a:ln>
+                      <a:noFill/>
+                    </a:ln>
+                  </pic:spPr>
+                </pic:pic>
+              </a:graphicData>
+            </a:graphic>
+          </wp:inline>
+        </w:drawing>
+      </w:r>
+    </w:p>
+    <w:p>
+      <w:pPr>
+        <w:rPr>
+          <w:sz w:val="32"/>
+          <w:szCs w:val="32"/>
+        </w:rPr>
+      </w:pPr>
+      <w:r>
+        <w:rPr>
+          <w:sz w:val="32"/>
+          <w:szCs w:val="32"/>
+        </w:rPr>
+        <w:t xml:space="preserve">The solution to this issue is to merge the objects as one. A user friendly way to do this would be to select the objects </w:t>
+      </w:r>
+      <w:bookmarkStart w:id="0" w:name="_GoBack"/>
+      <w:bookmarkEnd w:id="0"/>
     </w:p>
     <w:sectPr>
       <w:pgSz w:w="12240" w:h="15840"/>
@@ -1731,7 +2267,7 @@
 </file>
 
 <file path=customXml/itemProps1.xml><?xml version="1.0" encoding="utf-8"?>
-<ds:datastoreItem xmlns:ds="http://schemas.openxmlformats.org/officeDocument/2006/customXml" ds:itemID="{39960E56-3ACF-4019-ACC4-072FB9ED2FE3}">
+<ds:datastoreItem xmlns:ds="http://schemas.openxmlformats.org/officeDocument/2006/customXml" ds:itemID="{28546F25-1EC6-4482-ACEF-BFF93A661744}">
   <ds:schemaRefs>
     <ds:schemaRef ds:uri="http://schemas.openxmlformats.org/officeDocument/2006/bibliography"/>
   </ds:schemaRefs>

</xml_diff>

<commit_message>
comments and minor edits
</commit_message>
<xml_diff>
--- a/readMe.docx
+++ b/readMe.docx
@@ -999,6 +999,58 @@
       </w:pPr>
       <w:r>
         <w:rPr>
+          <w:sz w:val="32"/>
+          <w:szCs w:val="32"/>
+        </w:rPr>
+        <w:t>In case few frames are missing while tracing (value set to 10</w:t>
+      </w:r>
+      <w:r>
+        <w:rPr>
+          <w:sz w:val="32"/>
+          <w:szCs w:val="32"/>
+        </w:rPr>
+        <w:t>, can be edited</w:t>
+      </w:r>
+      <w:r>
+        <w:rPr>
+          <w:sz w:val="32"/>
+          <w:szCs w:val="32"/>
+        </w:rPr>
+        <w:t xml:space="preserve">), </w:t>
+      </w:r>
+      <w:r>
+        <w:rPr>
+          <w:i/>
+          <w:sz w:val="32"/>
+          <w:szCs w:val="32"/>
+        </w:rPr>
+        <w:t>sqlEdit</w:t>
+      </w:r>
+      <w:r>
+        <w:rPr>
+          <w:i/>
+          <w:sz w:val="32"/>
+          <w:szCs w:val="32"/>
+        </w:rPr>
+        <w:t xml:space="preserve"> </w:t>
+      </w:r>
+      <w:r>
+        <w:rPr>
+          <w:sz w:val="32"/>
+          <w:szCs w:val="32"/>
+        </w:rPr>
+        <w:t>fills in data for those frames with the average of previous known frame and the next.</w:t>
+      </w:r>
+    </w:p>
+    <w:p>
+      <w:pPr>
+        <w:rPr>
+          <w:sz w:val="32"/>
+          <w:szCs w:val="32"/>
+        </w:rPr>
+      </w:pPr>
+      <w:r>
+        <w:rPr>
           <w:noProof/>
           <w:color w:val="FFFFFF" w:themeColor="background1"/>
           <w:sz w:val="36"/>
@@ -1007,7 +1059,269 @@
         <mc:AlternateContent>
           <mc:Choice Requires="wps">
             <w:drawing>
-              <wp:anchor distT="0" distB="0" distL="114300" distR="114300" simplePos="0" relativeHeight="251669504" behindDoc="1" locked="0" layoutInCell="1" allowOverlap="1" wp14:anchorId="0EB71217" wp14:editId="203DA365">
+              <wp:anchor distT="0" distB="0" distL="114300" distR="114300" simplePos="0" relativeHeight="251674624" behindDoc="1" locked="0" layoutInCell="1" allowOverlap="1" wp14:anchorId="00F27846" wp14:editId="70FCC1EF">
+                <wp:simplePos x="0" y="0"/>
+                <wp:positionH relativeFrom="page">
+                  <wp:align>right</wp:align>
+                </wp:positionH>
+                <wp:positionV relativeFrom="paragraph">
+                  <wp:posOffset>311785</wp:posOffset>
+                </wp:positionV>
+                <wp:extent cx="7730837" cy="323850"/>
+                <wp:effectExtent l="0" t="0" r="22860" b="19050"/>
+                <wp:wrapNone/>
+                <wp:docPr id="10" name="Rectangle 10"/>
+                <wp:cNvGraphicFramePr/>
+                <a:graphic xmlns:a="http://schemas.openxmlformats.org/drawingml/2006/main">
+                  <a:graphicData uri="http://schemas.microsoft.com/office/word/2010/wordprocessingShape">
+                    <wps:wsp>
+                      <wps:cNvSpPr/>
+                      <wps:spPr>
+                        <a:xfrm>
+                          <a:off x="0" y="0"/>
+                          <a:ext cx="7730837" cy="323850"/>
+                        </a:xfrm>
+                        <a:prstGeom prst="rect">
+                          <a:avLst/>
+                        </a:prstGeom>
+                        <a:solidFill>
+                          <a:schemeClr val="tx1">
+                            <a:lumMod val="75000"/>
+                            <a:lumOff val="25000"/>
+                          </a:schemeClr>
+                        </a:solidFill>
+                      </wps:spPr>
+                      <wps:style>
+                        <a:lnRef idx="2">
+                          <a:schemeClr val="accent1">
+                            <a:shade val="50000"/>
+                          </a:schemeClr>
+                        </a:lnRef>
+                        <a:fillRef idx="1">
+                          <a:schemeClr val="accent1"/>
+                        </a:fillRef>
+                        <a:effectRef idx="0">
+                          <a:schemeClr val="accent1"/>
+                        </a:effectRef>
+                        <a:fontRef idx="minor">
+                          <a:schemeClr val="lt1"/>
+                        </a:fontRef>
+                      </wps:style>
+                      <wps:txbx>
+                        <w:txbxContent>
+                          <w:p>
+                            <w:pPr>
+                              <w:jc w:val="center"/>
+                            </w:pPr>
+                          </w:p>
+                        </w:txbxContent>
+                      </wps:txbx>
+                      <wps:bodyPr rot="0" spcFirstLastPara="0" vertOverflow="overflow" horzOverflow="overflow" vert="horz" wrap="square" lIns="91440" tIns="45720" rIns="91440" bIns="45720" numCol="1" spcCol="0" rtlCol="0" fromWordArt="0" anchor="ctr" anchorCtr="0" forceAA="0" compatLnSpc="1">
+                        <a:prstTxWarp prst="textNoShape">
+                          <a:avLst/>
+                        </a:prstTxWarp>
+                        <a:noAutofit/>
+                      </wps:bodyPr>
+                    </wps:wsp>
+                  </a:graphicData>
+                </a:graphic>
+                <wp14:sizeRelH relativeFrom="margin">
+                  <wp14:pctWidth>0</wp14:pctWidth>
+                </wp14:sizeRelH>
+              </wp:anchor>
+            </w:drawing>
+          </mc:Choice>
+          <mc:Fallback>
+            <w:pict>
+              <v:rect w14:anchorId="00F27846" id="Rectangle 10" o:spid="_x0000_s1027" style="position:absolute;margin-left:557.55pt;margin-top:24.55pt;width:608.75pt;height:25.5pt;z-index:-251641856;visibility:visible;mso-wrap-style:square;mso-width-percent:0;mso-wrap-distance-left:9pt;mso-wrap-distance-top:0;mso-wrap-distance-right:9pt;mso-wrap-distance-bottom:0;mso-position-horizontal:right;mso-position-horizontal-relative:page;mso-position-vertical:absolute;mso-position-vertical-relative:text;mso-width-percent:0;mso-width-relative:margin;v-text-anchor:middle" o:gfxdata="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" fillcolor="#404040 [2429]" strokecolor="#1f4d78 [1604]" strokeweight="1pt">
+                <v:textbox>
+                  <w:txbxContent>
+                    <w:p>
+                      <w:pPr>
+                        <w:jc w:val="center"/>
+                      </w:pPr>
+                    </w:p>
+                  </w:txbxContent>
+                </v:textbox>
+                <w10:wrap anchorx="page"/>
+              </v:rect>
+            </w:pict>
+          </mc:Fallback>
+        </mc:AlternateContent>
+      </w:r>
+    </w:p>
+    <w:p>
+      <w:pPr>
+        <w:rPr>
+          <w:color w:val="FFFFFF" w:themeColor="background1"/>
+          <w:sz w:val="32"/>
+          <w:szCs w:val="32"/>
+        </w:rPr>
+      </w:pPr>
+      <w:r>
+        <w:rPr>
+          <w:color w:val="FFFFFF" w:themeColor="background1"/>
+          <w:sz w:val="32"/>
+          <w:szCs w:val="32"/>
+        </w:rPr>
+        <w:t>How to use</w:t>
+      </w:r>
+    </w:p>
+    <w:p>
+      <w:pPr>
+        <w:rPr>
+          <w:sz w:val="32"/>
+          <w:szCs w:val="32"/>
+        </w:rPr>
+      </w:pPr>
+      <w:r>
+        <w:rPr>
+          <w:sz w:val="32"/>
+          <w:szCs w:val="32"/>
+        </w:rPr>
+        <w:t xml:space="preserve">After running the code, </w:t>
+      </w:r>
+      <w:r>
+        <w:rPr>
+          <w:sz w:val="32"/>
+          <w:szCs w:val="32"/>
+        </w:rPr>
+        <w:t>pressing</w:t>
+      </w:r>
+      <w:r>
+        <w:rPr>
+          <w:sz w:val="32"/>
+          <w:szCs w:val="32"/>
+        </w:rPr>
+        <w:t xml:space="preserve"> </w:t>
+      </w:r>
+      <w:r>
+        <w:rPr>
+          <w:sz w:val="32"/>
+          <w:szCs w:val="32"/>
+        </w:rPr>
+        <w:t xml:space="preserve">key </w:t>
+      </w:r>
+      <w:r>
+        <w:rPr>
+          <w:i/>
+          <w:sz w:val="32"/>
+          <w:szCs w:val="32"/>
+        </w:rPr>
+        <w:t>e</w:t>
+      </w:r>
+      <w:r>
+        <w:rPr>
+          <w:i/>
+          <w:sz w:val="32"/>
+          <w:szCs w:val="32"/>
+        </w:rPr>
+        <w:t xml:space="preserve"> </w:t>
+      </w:r>
+      <w:r>
+        <w:rPr>
+          <w:sz w:val="32"/>
+          <w:szCs w:val="32"/>
+        </w:rPr>
+        <w:t xml:space="preserve">takes you to the edit mode, indicated by a yellow border highlight. If you wish to do the edit frame by frame change the </w:t>
+      </w:r>
+      <w:r>
+        <w:rPr>
+          <w:i/>
+          <w:sz w:val="32"/>
+          <w:szCs w:val="32"/>
+        </w:rPr>
+        <w:t>cv2.waitKey( )</w:t>
+      </w:r>
+      <w:r>
+        <w:rPr>
+          <w:sz w:val="32"/>
+          <w:szCs w:val="32"/>
+        </w:rPr>
+        <w:t xml:space="preserve"> value to </w:t>
+      </w:r>
+      <w:r>
+        <w:rPr>
+          <w:i/>
+          <w:sz w:val="32"/>
+          <w:szCs w:val="32"/>
+        </w:rPr>
+        <w:t>cv2.waitKey(0)</w:t>
+      </w:r>
+      <w:r>
+        <w:rPr>
+          <w:sz w:val="32"/>
+          <w:szCs w:val="32"/>
+        </w:rPr>
+        <w:t>, 25 to 30 for normal speed and higher values to slow down the video.</w:t>
+      </w:r>
+    </w:p>
+    <w:p>
+      <w:pPr>
+        <w:rPr>
+          <w:sz w:val="32"/>
+          <w:szCs w:val="32"/>
+        </w:rPr>
+      </w:pPr>
+      <w:r>
+        <w:rPr>
+          <w:sz w:val="32"/>
+          <w:szCs w:val="32"/>
+        </w:rPr>
+        <w:t xml:space="preserve">Click on the object you wish to edit and trace the trajectory, just click on the object if the edit is to be made at a single position. The trace takes effect once you close the program and will be visible in the next run. </w:t>
+      </w:r>
+    </w:p>
+    <w:p>
+      <w:pPr>
+        <w:rPr>
+          <w:sz w:val="32"/>
+          <w:szCs w:val="32"/>
+        </w:rPr>
+      </w:pPr>
+    </w:p>
+    <w:p>
+      <w:pPr>
+        <w:rPr>
+          <w:sz w:val="32"/>
+          <w:szCs w:val="32"/>
+        </w:rPr>
+      </w:pPr>
+    </w:p>
+    <w:p>
+      <w:pPr>
+        <w:rPr>
+          <w:sz w:val="32"/>
+          <w:szCs w:val="32"/>
+        </w:rPr>
+      </w:pPr>
+    </w:p>
+    <w:p>
+      <w:pPr>
+        <w:rPr>
+          <w:sz w:val="32"/>
+          <w:szCs w:val="32"/>
+        </w:rPr>
+      </w:pPr>
+    </w:p>
+    <w:p>
+      <w:pPr>
+        <w:rPr>
+          <w:sz w:val="32"/>
+          <w:szCs w:val="32"/>
+        </w:rPr>
+      </w:pPr>
+      <w:r>
+        <w:rPr>
+          <w:noProof/>
+          <w:color w:val="FFFFFF" w:themeColor="background1"/>
+          <w:sz w:val="36"/>
+          <w:szCs w:val="36"/>
+        </w:rPr>
+        <w:lastRenderedPageBreak/>
+        <mc:AlternateContent>
+          <mc:Choice Requires="wps">
+            <w:drawing>
+              <wp:anchor distT="0" distB="0" distL="114300" distR="114300" simplePos="0" relativeHeight="251669504" behindDoc="1" locked="0" layoutInCell="1" allowOverlap="1" wp14:anchorId="413661F6" wp14:editId="5E58E392">
                 <wp:simplePos x="0" y="0"/>
                 <wp:positionH relativeFrom="page">
                   <wp:align>right</wp:align>
@@ -1094,7 +1408,15 @@
           <w:sz w:val="32"/>
           <w:szCs w:val="32"/>
         </w:rPr>
-        <w:t>Error Type: Single object rendered as multiple</w:t>
+        <w:t>Error</w:t>
+      </w:r>
+      <w:r>
+        <w:rPr>
+          <w:color w:val="FFFFFF" w:themeColor="background1"/>
+          <w:sz w:val="32"/>
+          <w:szCs w:val="32"/>
+        </w:rPr>
+        <w:t>: Single object rendered as multiple</w:t>
       </w:r>
     </w:p>
     <w:p>
@@ -1190,8 +1512,672 @@
         </w:rPr>
         <w:t xml:space="preserve">The solution to this issue is to merge the objects as one. A user friendly way to do this would be to select the objects </w:t>
       </w:r>
+      <w:r>
+        <w:rPr>
+          <w:sz w:val="32"/>
+          <w:szCs w:val="32"/>
+        </w:rPr>
+        <w:t>to be merges as one while the video is running.</w:t>
+      </w:r>
+    </w:p>
+    <w:p>
+      <w:pPr>
+        <w:rPr>
+          <w:sz w:val="32"/>
+          <w:szCs w:val="32"/>
+        </w:rPr>
+      </w:pPr>
+      <w:r>
+        <w:rPr>
+          <w:sz w:val="32"/>
+          <w:szCs w:val="32"/>
+        </w:rPr>
+        <w:t>The features of the objects can be linked to one single merged object. There will be cases where an object is not tracked for a stretch, in such cases we can add a feature with constant coordinates for that stretch. Later with the edit feature the user c</w:t>
+      </w:r>
+      <w:r>
+        <w:rPr>
+          <w:sz w:val="32"/>
+          <w:szCs w:val="32"/>
+        </w:rPr>
+        <w:t>an add the required trajectory.</w:t>
+      </w:r>
+    </w:p>
+    <w:p>
+      <w:pPr>
+        <w:rPr>
+          <w:sz w:val="32"/>
+          <w:szCs w:val="32"/>
+        </w:rPr>
+      </w:pPr>
+      <w:r>
+        <w:rPr>
+          <w:sz w:val="32"/>
+          <w:szCs w:val="32"/>
+        </w:rPr>
+        <w:t>The image below shows the trajectory after merging:</w:t>
+      </w:r>
+    </w:p>
+    <w:p>
+      <w:pPr>
+        <w:rPr>
+          <w:sz w:val="32"/>
+          <w:szCs w:val="32"/>
+        </w:rPr>
+      </w:pPr>
+      <w:r>
+        <w:rPr>
+          <w:noProof/>
+          <w:sz w:val="32"/>
+          <w:szCs w:val="32"/>
+        </w:rPr>
+        <w:drawing>
+          <wp:anchor distT="0" distB="0" distL="114300" distR="114300" simplePos="0" relativeHeight="251672576" behindDoc="0" locked="0" layoutInCell="1" allowOverlap="1" wp14:anchorId="799465FF" wp14:editId="4D19D4E2">
+            <wp:simplePos x="0" y="0"/>
+            <wp:positionH relativeFrom="margin">
+              <wp:align>center</wp:align>
+            </wp:positionH>
+            <wp:positionV relativeFrom="paragraph">
+              <wp:posOffset>9525</wp:posOffset>
+            </wp:positionV>
+            <wp:extent cx="2924175" cy="1838325"/>
+            <wp:effectExtent l="0" t="0" r="9525" b="9525"/>
+            <wp:wrapSquare wrapText="bothSides"/>
+            <wp:docPr id="2" name="Picture 2" descr="C:\Users\Akhil\Desktop\trace.png"/>
+            <wp:cNvGraphicFramePr>
+              <a:graphicFrameLocks xmlns:a="http://schemas.openxmlformats.org/drawingml/2006/main" noChangeAspect="1"/>
+            </wp:cNvGraphicFramePr>
+            <a:graphic xmlns:a="http://schemas.openxmlformats.org/drawingml/2006/main">
+              <a:graphicData uri="http://schemas.openxmlformats.org/drawingml/2006/picture">
+                <pic:pic xmlns:pic="http://schemas.openxmlformats.org/drawingml/2006/picture">
+                  <pic:nvPicPr>
+                    <pic:cNvPr id="0" name="Picture 1" descr="C:\Users\Akhil\Desktop\trace.png"/>
+                    <pic:cNvPicPr>
+                      <a:picLocks noChangeAspect="1" noChangeArrowheads="1"/>
+                    </pic:cNvPicPr>
+                  </pic:nvPicPr>
+                  <pic:blipFill>
+                    <a:blip r:embed="rId11">
+                      <a:extLst>
+                        <a:ext uri="{28A0092B-C50C-407E-A947-70E740481C1C}">
+                          <a14:useLocalDpi xmlns:a14="http://schemas.microsoft.com/office/drawing/2010/main" val="0"/>
+                        </a:ext>
+                      </a:extLst>
+                    </a:blip>
+                    <a:srcRect/>
+                    <a:stretch>
+                      <a:fillRect/>
+                    </a:stretch>
+                  </pic:blipFill>
+                  <pic:spPr bwMode="auto">
+                    <a:xfrm>
+                      <a:off x="0" y="0"/>
+                      <a:ext cx="2924175" cy="1838325"/>
+                    </a:xfrm>
+                    <a:prstGeom prst="rect">
+                      <a:avLst/>
+                    </a:prstGeom>
+                    <a:noFill/>
+                    <a:ln>
+                      <a:noFill/>
+                    </a:ln>
+                  </pic:spPr>
+                </pic:pic>
+              </a:graphicData>
+            </a:graphic>
+          </wp:anchor>
+        </w:drawing>
+      </w:r>
+    </w:p>
+    <w:p>
+      <w:pPr>
+        <w:rPr>
+          <w:sz w:val="32"/>
+          <w:szCs w:val="32"/>
+        </w:rPr>
+      </w:pPr>
+    </w:p>
+    <w:p>
+      <w:pPr>
+        <w:rPr>
+          <w:sz w:val="32"/>
+          <w:szCs w:val="32"/>
+        </w:rPr>
+      </w:pPr>
+    </w:p>
+    <w:p>
+      <w:pPr>
+        <w:rPr>
+          <w:sz w:val="32"/>
+          <w:szCs w:val="32"/>
+        </w:rPr>
+      </w:pPr>
+    </w:p>
+    <w:p>
+      <w:pPr>
+        <w:rPr>
+          <w:sz w:val="32"/>
+          <w:szCs w:val="32"/>
+        </w:rPr>
+      </w:pPr>
+    </w:p>
+    <w:p>
+      <w:pPr>
+        <w:rPr>
+          <w:sz w:val="32"/>
+          <w:szCs w:val="32"/>
+        </w:rPr>
+      </w:pPr>
+      <w:r>
+        <w:rPr>
+          <w:noProof/>
+          <w:color w:val="FFFFFF" w:themeColor="background1"/>
+          <w:sz w:val="36"/>
+          <w:szCs w:val="36"/>
+        </w:rPr>
+        <mc:AlternateContent>
+          <mc:Choice Requires="wps">
+            <w:drawing>
+              <wp:anchor distT="0" distB="0" distL="114300" distR="114300" simplePos="0" relativeHeight="251671552" behindDoc="1" locked="0" layoutInCell="1" allowOverlap="1" wp14:anchorId="1F07B81F" wp14:editId="062F5289">
+                <wp:simplePos x="0" y="0"/>
+                <wp:positionH relativeFrom="page">
+                  <wp:align>right</wp:align>
+                </wp:positionH>
+                <wp:positionV relativeFrom="paragraph">
+                  <wp:posOffset>321945</wp:posOffset>
+                </wp:positionV>
+                <wp:extent cx="7730837" cy="323850"/>
+                <wp:effectExtent l="0" t="0" r="22860" b="19050"/>
+                <wp:wrapNone/>
+                <wp:docPr id="8" name="Rectangle 8"/>
+                <wp:cNvGraphicFramePr/>
+                <a:graphic xmlns:a="http://schemas.openxmlformats.org/drawingml/2006/main">
+                  <a:graphicData uri="http://schemas.microsoft.com/office/word/2010/wordprocessingShape">
+                    <wps:wsp>
+                      <wps:cNvSpPr/>
+                      <wps:spPr>
+                        <a:xfrm>
+                          <a:off x="0" y="0"/>
+                          <a:ext cx="7730837" cy="323850"/>
+                        </a:xfrm>
+                        <a:prstGeom prst="rect">
+                          <a:avLst/>
+                        </a:prstGeom>
+                        <a:solidFill>
+                          <a:schemeClr val="tx1">
+                            <a:lumMod val="75000"/>
+                            <a:lumOff val="25000"/>
+                          </a:schemeClr>
+                        </a:solidFill>
+                      </wps:spPr>
+                      <wps:style>
+                        <a:lnRef idx="2">
+                          <a:schemeClr val="accent1">
+                            <a:shade val="50000"/>
+                          </a:schemeClr>
+                        </a:lnRef>
+                        <a:fillRef idx="1">
+                          <a:schemeClr val="accent1"/>
+                        </a:fillRef>
+                        <a:effectRef idx="0">
+                          <a:schemeClr val="accent1"/>
+                        </a:effectRef>
+                        <a:fontRef idx="minor">
+                          <a:schemeClr val="lt1"/>
+                        </a:fontRef>
+                      </wps:style>
+                      <wps:txbx>
+                        <w:txbxContent>
+                          <w:p>
+                            <w:pPr>
+                              <w:jc w:val="center"/>
+                            </w:pPr>
+                          </w:p>
+                        </w:txbxContent>
+                      </wps:txbx>
+                      <wps:bodyPr rot="0" spcFirstLastPara="0" vertOverflow="overflow" horzOverflow="overflow" vert="horz" wrap="square" lIns="91440" tIns="45720" rIns="91440" bIns="45720" numCol="1" spcCol="0" rtlCol="0" fromWordArt="0" anchor="ctr" anchorCtr="0" forceAA="0" compatLnSpc="1">
+                        <a:prstTxWarp prst="textNoShape">
+                          <a:avLst/>
+                        </a:prstTxWarp>
+                        <a:noAutofit/>
+                      </wps:bodyPr>
+                    </wps:wsp>
+                  </a:graphicData>
+                </a:graphic>
+                <wp14:sizeRelH relativeFrom="margin">
+                  <wp14:pctWidth>0</wp14:pctWidth>
+                </wp14:sizeRelH>
+              </wp:anchor>
+            </w:drawing>
+          </mc:Choice>
+          <mc:Fallback>
+            <w:pict>
+              <v:rect w14:anchorId="1F07B81F" id="Rectangle 8" o:spid="_x0000_s1028" style="position:absolute;margin-left:557.55pt;margin-top:25.35pt;width:608.75pt;height:25.5pt;z-index:-251644928;visibility:visible;mso-wrap-style:square;mso-width-percent:0;mso-wrap-distance-left:9pt;mso-wrap-distance-top:0;mso-wrap-distance-right:9pt;mso-wrap-distance-bottom:0;mso-position-horizontal:right;mso-position-horizontal-relative:page;mso-position-vertical:absolute;mso-position-vertical-relative:text;mso-width-percent:0;mso-width-relative:margin;v-text-anchor:middle" o:gfxdata="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" fillcolor="#404040 [2429]" strokecolor="#1f4d78 [1604]" strokeweight="1pt">
+                <v:textbox>
+                  <w:txbxContent>
+                    <w:p>
+                      <w:pPr>
+                        <w:jc w:val="center"/>
+                      </w:pPr>
+                    </w:p>
+                  </w:txbxContent>
+                </v:textbox>
+                <w10:wrap anchorx="page"/>
+              </v:rect>
+            </w:pict>
+          </mc:Fallback>
+        </mc:AlternateContent>
+      </w:r>
+    </w:p>
+    <w:p>
+      <w:pPr>
+        <w:rPr>
+          <w:color w:val="FFFFFF" w:themeColor="background1"/>
+          <w:sz w:val="32"/>
+          <w:szCs w:val="32"/>
+        </w:rPr>
+      </w:pPr>
+      <w:r>
+        <w:rPr>
+          <w:color w:val="FFFFFF" w:themeColor="background1"/>
+          <w:sz w:val="32"/>
+          <w:szCs w:val="32"/>
+        </w:rPr>
+        <w:t>Implementation</w:t>
+      </w:r>
+    </w:p>
+    <w:p>
+      <w:pPr>
+        <w:rPr>
+          <w:sz w:val="32"/>
+          <w:szCs w:val="32"/>
+        </w:rPr>
+      </w:pPr>
+      <w:r>
+        <w:rPr>
+          <w:sz w:val="32"/>
+          <w:szCs w:val="32"/>
+        </w:rPr>
+        <w:t xml:space="preserve">While in merge mode, the objects the user clicks on gets added to the </w:t>
+      </w:r>
+      <w:r>
+        <w:rPr>
+          <w:i/>
+          <w:sz w:val="32"/>
+          <w:szCs w:val="32"/>
+        </w:rPr>
+        <w:t>mergeList</w:t>
+      </w:r>
+      <w:r>
+        <w:rPr>
+          <w:i/>
+          <w:sz w:val="32"/>
+          <w:szCs w:val="32"/>
+        </w:rPr>
+        <w:t xml:space="preserve"> </w:t>
+      </w:r>
+      <w:r>
+        <w:rPr>
+          <w:sz w:val="32"/>
+          <w:szCs w:val="32"/>
+        </w:rPr>
+        <w:t>and when the user comes out of the merge mode the function</w:t>
+      </w:r>
+      <w:r>
+        <w:rPr>
+          <w:sz w:val="32"/>
+          <w:szCs w:val="32"/>
+        </w:rPr>
+        <w:t xml:space="preserve"> </w:t>
+      </w:r>
+      <w:r>
+        <w:rPr>
+          <w:i/>
+          <w:sz w:val="32"/>
+          <w:szCs w:val="32"/>
+        </w:rPr>
+        <w:t>sqlMerge</w:t>
+      </w:r>
+      <w:r>
+        <w:rPr>
+          <w:sz w:val="32"/>
+          <w:szCs w:val="32"/>
+        </w:rPr>
+        <w:t xml:space="preserve"> is called. </w:t>
+      </w:r>
+    </w:p>
+    <w:p>
+      <w:pPr>
+        <w:rPr>
+          <w:i/>
+          <w:sz w:val="32"/>
+          <w:szCs w:val="32"/>
+        </w:rPr>
+      </w:pPr>
+      <w:r>
+        <w:rPr>
+          <w:i/>
+          <w:sz w:val="32"/>
+          <w:szCs w:val="32"/>
+        </w:rPr>
+        <w:lastRenderedPageBreak/>
+        <w:t>sqlMerge</w:t>
+      </w:r>
+      <w:r>
+        <w:rPr>
+          <w:i/>
+          <w:sz w:val="32"/>
+          <w:szCs w:val="32"/>
+        </w:rPr>
+        <w:t xml:space="preserve"> </w:t>
+      </w:r>
+      <w:r>
+        <w:rPr>
+          <w:sz w:val="32"/>
+          <w:szCs w:val="32"/>
+        </w:rPr>
+        <w:t xml:space="preserve">deletes all the objects present in in </w:t>
+      </w:r>
+      <w:r>
+        <w:rPr>
+          <w:i/>
+          <w:sz w:val="32"/>
+          <w:szCs w:val="32"/>
+        </w:rPr>
+        <w:t>mergeList</w:t>
+      </w:r>
+      <w:r>
+        <w:rPr>
+          <w:sz w:val="32"/>
+          <w:szCs w:val="32"/>
+        </w:rPr>
+        <w:t xml:space="preserve"> from table objects, except the first one. It then links all features from </w:t>
+      </w:r>
+      <w:r>
+        <w:rPr>
+          <w:i/>
+          <w:sz w:val="32"/>
+          <w:szCs w:val="32"/>
+        </w:rPr>
+        <w:t>objects_features</w:t>
+      </w:r>
+      <w:r>
+        <w:rPr>
+          <w:sz w:val="32"/>
+          <w:szCs w:val="32"/>
+        </w:rPr>
+        <w:t xml:space="preserve"> for the deleted object to the first object in </w:t>
+      </w:r>
+      <w:r>
+        <w:rPr>
+          <w:i/>
+          <w:sz w:val="32"/>
+          <w:szCs w:val="32"/>
+        </w:rPr>
+        <w:t>mergeList</w:t>
+      </w:r>
+      <w:r>
+        <w:rPr>
+          <w:i/>
+          <w:sz w:val="32"/>
+          <w:szCs w:val="32"/>
+        </w:rPr>
+        <w:t>.</w:t>
+      </w:r>
+    </w:p>
+    <w:p>
+      <w:pPr>
+        <w:rPr>
+          <w:sz w:val="32"/>
+          <w:szCs w:val="32"/>
+        </w:rPr>
+      </w:pPr>
+      <w:r>
+        <w:rPr>
+          <w:sz w:val="32"/>
+          <w:szCs w:val="32"/>
+        </w:rPr>
+        <w:t xml:space="preserve">If there is </w:t>
+      </w:r>
+      <w:r>
+        <w:rPr>
+          <w:sz w:val="32"/>
+          <w:szCs w:val="32"/>
+        </w:rPr>
+        <w:t xml:space="preserve">discontinuity in the trajectory, the function looks for the feature with max </w:t>
+      </w:r>
+      <w:r>
+        <w:rPr>
+          <w:i/>
+          <w:sz w:val="32"/>
+          <w:szCs w:val="32"/>
+        </w:rPr>
+        <w:t>trajectory_id</w:t>
+      </w:r>
+      <w:r>
+        <w:rPr>
+          <w:i/>
+          <w:sz w:val="32"/>
+          <w:szCs w:val="32"/>
+        </w:rPr>
+        <w:t xml:space="preserve"> </w:t>
+      </w:r>
+      <w:r>
+        <w:rPr>
+          <w:sz w:val="32"/>
+          <w:szCs w:val="32"/>
+        </w:rPr>
+        <w:t>before the discontinuity and then extends it with its position remaining the same throughout the vacant stretch.</w:t>
+      </w:r>
+    </w:p>
+    <w:p>
+      <w:pPr>
+        <w:rPr>
+          <w:sz w:val="32"/>
+          <w:szCs w:val="32"/>
+        </w:rPr>
+      </w:pPr>
+      <w:r>
+        <w:rPr>
+          <w:noProof/>
+          <w:color w:val="FFFFFF" w:themeColor="background1"/>
+          <w:sz w:val="36"/>
+          <w:szCs w:val="36"/>
+        </w:rPr>
+        <mc:AlternateContent>
+          <mc:Choice Requires="wps">
+            <w:drawing>
+              <wp:anchor distT="0" distB="0" distL="114300" distR="114300" simplePos="0" relativeHeight="251676672" behindDoc="1" locked="0" layoutInCell="1" allowOverlap="1" wp14:anchorId="4AE5E5FC" wp14:editId="70B4C6AA">
+                <wp:simplePos x="0" y="0"/>
+                <wp:positionH relativeFrom="page">
+                  <wp:align>right</wp:align>
+                </wp:positionH>
+                <wp:positionV relativeFrom="paragraph">
+                  <wp:posOffset>311785</wp:posOffset>
+                </wp:positionV>
+                <wp:extent cx="7730837" cy="323850"/>
+                <wp:effectExtent l="0" t="0" r="22860" b="19050"/>
+                <wp:wrapNone/>
+                <wp:docPr id="11" name="Rectangle 11"/>
+                <wp:cNvGraphicFramePr/>
+                <a:graphic xmlns:a="http://schemas.openxmlformats.org/drawingml/2006/main">
+                  <a:graphicData uri="http://schemas.microsoft.com/office/word/2010/wordprocessingShape">
+                    <wps:wsp>
+                      <wps:cNvSpPr/>
+                      <wps:spPr>
+                        <a:xfrm>
+                          <a:off x="0" y="0"/>
+                          <a:ext cx="7730837" cy="323850"/>
+                        </a:xfrm>
+                        <a:prstGeom prst="rect">
+                          <a:avLst/>
+                        </a:prstGeom>
+                        <a:solidFill>
+                          <a:schemeClr val="tx1">
+                            <a:lumMod val="75000"/>
+                            <a:lumOff val="25000"/>
+                          </a:schemeClr>
+                        </a:solidFill>
+                      </wps:spPr>
+                      <wps:style>
+                        <a:lnRef idx="2">
+                          <a:schemeClr val="accent1">
+                            <a:shade val="50000"/>
+                          </a:schemeClr>
+                        </a:lnRef>
+                        <a:fillRef idx="1">
+                          <a:schemeClr val="accent1"/>
+                        </a:fillRef>
+                        <a:effectRef idx="0">
+                          <a:schemeClr val="accent1"/>
+                        </a:effectRef>
+                        <a:fontRef idx="minor">
+                          <a:schemeClr val="lt1"/>
+                        </a:fontRef>
+                      </wps:style>
+                      <wps:txbx>
+                        <w:txbxContent>
+                          <w:p>
+                            <w:pPr>
+                              <w:jc w:val="center"/>
+                            </w:pPr>
+                          </w:p>
+                        </w:txbxContent>
+                      </wps:txbx>
+                      <wps:bodyPr rot="0" spcFirstLastPara="0" vertOverflow="overflow" horzOverflow="overflow" vert="horz" wrap="square" lIns="91440" tIns="45720" rIns="91440" bIns="45720" numCol="1" spcCol="0" rtlCol="0" fromWordArt="0" anchor="ctr" anchorCtr="0" forceAA="0" compatLnSpc="1">
+                        <a:prstTxWarp prst="textNoShape">
+                          <a:avLst/>
+                        </a:prstTxWarp>
+                        <a:noAutofit/>
+                      </wps:bodyPr>
+                    </wps:wsp>
+                  </a:graphicData>
+                </a:graphic>
+                <wp14:sizeRelH relativeFrom="margin">
+                  <wp14:pctWidth>0</wp14:pctWidth>
+                </wp14:sizeRelH>
+              </wp:anchor>
+            </w:drawing>
+          </mc:Choice>
+          <mc:Fallback>
+            <w:pict>
+              <v:rect w14:anchorId="4AE5E5FC" id="Rectangle 11" o:spid="_x0000_s1029" style="position:absolute;margin-left:557.55pt;margin-top:24.55pt;width:608.75pt;height:25.5pt;z-index:-251639808;visibility:visible;mso-wrap-style:square;mso-width-percent:0;mso-wrap-distance-left:9pt;mso-wrap-distance-top:0;mso-wrap-distance-right:9pt;mso-wrap-distance-bottom:0;mso-position-horizontal:right;mso-position-horizontal-relative:page;mso-position-vertical:absolute;mso-position-vertical-relative:text;mso-width-percent:0;mso-width-relative:margin;v-text-anchor:middle" o:gfxdata="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" fillcolor="#404040 [2429]" strokecolor="#1f4d78 [1604]" strokeweight="1pt">
+                <v:textbox>
+                  <w:txbxContent>
+                    <w:p>
+                      <w:pPr>
+                        <w:jc w:val="center"/>
+                      </w:pPr>
+                    </w:p>
+                  </w:txbxContent>
+                </v:textbox>
+                <w10:wrap anchorx="page"/>
+              </v:rect>
+            </w:pict>
+          </mc:Fallback>
+        </mc:AlternateContent>
+      </w:r>
+    </w:p>
+    <w:p>
+      <w:pPr>
+        <w:rPr>
+          <w:color w:val="FFFFFF" w:themeColor="background1"/>
+          <w:sz w:val="32"/>
+          <w:szCs w:val="32"/>
+        </w:rPr>
+      </w:pPr>
+      <w:r>
+        <w:rPr>
+          <w:color w:val="FFFFFF" w:themeColor="background1"/>
+          <w:sz w:val="32"/>
+          <w:szCs w:val="32"/>
+        </w:rPr>
+        <w:t>How to use</w:t>
+      </w:r>
+    </w:p>
+    <w:p>
+      <w:pPr>
+        <w:rPr>
+          <w:sz w:val="32"/>
+          <w:szCs w:val="32"/>
+        </w:rPr>
+      </w:pPr>
+      <w:r>
+        <w:rPr>
+          <w:sz w:val="32"/>
+          <w:szCs w:val="32"/>
+        </w:rPr>
+        <w:t xml:space="preserve">Pressing </w:t>
+      </w:r>
+      <w:r>
+        <w:rPr>
+          <w:i/>
+          <w:sz w:val="32"/>
+          <w:szCs w:val="32"/>
+        </w:rPr>
+        <w:t>m</w:t>
+      </w:r>
+      <w:r>
+        <w:rPr>
+          <w:sz w:val="32"/>
+          <w:szCs w:val="32"/>
+        </w:rPr>
+        <w:t xml:space="preserve"> takes you to the merge mode, indicated by a blue border highlight. Once in merge mode select the objects you wish to merge by clicking on them </w:t>
+      </w:r>
+      <w:r>
+        <w:rPr>
+          <w:sz w:val="32"/>
+          <w:szCs w:val="32"/>
+        </w:rPr>
+        <w:t xml:space="preserve">and press </w:t>
+      </w:r>
+      <w:r>
+        <w:rPr>
+          <w:i/>
+          <w:sz w:val="32"/>
+          <w:szCs w:val="32"/>
+        </w:rPr>
+        <w:t>m</w:t>
+      </w:r>
+      <w:r>
+        <w:rPr>
+          <w:sz w:val="32"/>
+          <w:szCs w:val="32"/>
+        </w:rPr>
+        <w:t xml:space="preserve"> again to come out of the merge mode and the merge to take effect.</w:t>
+      </w:r>
+    </w:p>
+    <w:p>
+      <w:pPr>
+        <w:rPr>
+          <w:sz w:val="32"/>
+          <w:szCs w:val="32"/>
+        </w:rPr>
+      </w:pPr>
+      <w:r>
+        <w:rPr>
+          <w:sz w:val="32"/>
+          <w:szCs w:val="32"/>
+        </w:rPr>
+        <w:t>If any discontinuity exists go to edit mode and trace the trajectory for the vacant stretch.</w:t>
+      </w:r>
       <w:bookmarkStart w:id="0" w:name="_GoBack"/>
       <w:bookmarkEnd w:id="0"/>
+    </w:p>
+    <w:p>
+      <w:pPr>
+        <w:rPr>
+          <w:sz w:val="32"/>
+          <w:szCs w:val="32"/>
+        </w:rPr>
+      </w:pPr>
+    </w:p>
+    <w:p>
+      <w:pPr>
+        <w:rPr>
+          <w:sz w:val="32"/>
+          <w:szCs w:val="32"/>
+        </w:rPr>
+      </w:pPr>
     </w:p>
     <w:sectPr>
       <w:pgSz w:w="12240" w:h="15840"/>
@@ -2267,7 +3253,7 @@
 </file>
 
 <file path=customXml/itemProps1.xml><?xml version="1.0" encoding="utf-8"?>
-<ds:datastoreItem xmlns:ds="http://schemas.openxmlformats.org/officeDocument/2006/customXml" ds:itemID="{28546F25-1EC6-4482-ACEF-BFF93A661744}">
+<ds:datastoreItem xmlns:ds="http://schemas.openxmlformats.org/officeDocument/2006/customXml" ds:itemID="{762E247F-422D-426B-8AAF-37EA2CE94EA5}">
   <ds:schemaRefs>
     <ds:schemaRef ds:uri="http://schemas.openxmlformats.org/officeDocument/2006/bibliography"/>
   </ds:schemaRefs>

</xml_diff>

<commit_message>
multiple splits per run
</commit_message>
<xml_diff>
--- a/readMe.docx
+++ b/readMe.docx
@@ -2390,16 +2390,1336 @@
           <w:szCs w:val="32"/>
         </w:rPr>
       </w:pPr>
-    </w:p>
-    <w:p>
-      <w:pPr>
-        <w:rPr>
-          <w:sz w:val="32"/>
-          <w:szCs w:val="32"/>
-        </w:rPr>
-      </w:pPr>
+      <w:r>
+        <w:rPr>
+          <w:sz w:val="32"/>
+          <w:szCs w:val="32"/>
+        </w:rPr>
+        <w:t>The image below depicts the issue:</w:t>
+      </w:r>
+    </w:p>
+    <w:p>
+      <w:pPr>
+        <w:jc w:val="center"/>
+        <w:rPr>
+          <w:sz w:val="32"/>
+          <w:szCs w:val="32"/>
+        </w:rPr>
+      </w:pPr>
+      <w:r>
+        <w:rPr>
+          <w:noProof/>
+          <w:sz w:val="32"/>
+          <w:szCs w:val="32"/>
+        </w:rPr>
+        <w:drawing>
+          <wp:inline distT="0" distB="0" distL="0" distR="0">
+            <wp:extent cx="2847975" cy="1581150"/>
+            <wp:effectExtent l="0" t="0" r="9525" b="0"/>
+            <wp:docPr id="13" name="Picture 13" descr="C:\Users\Akhil\Desktop\trace.png"/>
+            <wp:cNvGraphicFramePr>
+              <a:graphicFrameLocks xmlns:a="http://schemas.openxmlformats.org/drawingml/2006/main" noChangeAspect="1"/>
+            </wp:cNvGraphicFramePr>
+            <a:graphic xmlns:a="http://schemas.openxmlformats.org/drawingml/2006/main">
+              <a:graphicData uri="http://schemas.openxmlformats.org/drawingml/2006/picture">
+                <pic:pic xmlns:pic="http://schemas.openxmlformats.org/drawingml/2006/picture">
+                  <pic:nvPicPr>
+                    <pic:cNvPr id="0" name="Picture 1" descr="C:\Users\Akhil\Desktop\trace.png"/>
+                    <pic:cNvPicPr>
+                      <a:picLocks noChangeAspect="1" noChangeArrowheads="1"/>
+                    </pic:cNvPicPr>
+                  </pic:nvPicPr>
+                  <pic:blipFill>
+                    <a:blip r:embed="rId12">
+                      <a:extLst>
+                        <a:ext uri="{28A0092B-C50C-407E-A947-70E740481C1C}">
+                          <a14:useLocalDpi xmlns:a14="http://schemas.microsoft.com/office/drawing/2010/main" val="0"/>
+                        </a:ext>
+                      </a:extLst>
+                    </a:blip>
+                    <a:srcRect/>
+                    <a:stretch>
+                      <a:fillRect/>
+                    </a:stretch>
+                  </pic:blipFill>
+                  <pic:spPr bwMode="auto">
+                    <a:xfrm>
+                      <a:off x="0" y="0"/>
+                      <a:ext cx="2847975" cy="1581150"/>
+                    </a:xfrm>
+                    <a:prstGeom prst="rect">
+                      <a:avLst/>
+                    </a:prstGeom>
+                    <a:noFill/>
+                    <a:ln>
+                      <a:noFill/>
+                    </a:ln>
+                  </pic:spPr>
+                </pic:pic>
+              </a:graphicData>
+            </a:graphic>
+          </wp:inline>
+        </w:drawing>
+      </w:r>
+    </w:p>
+    <w:p>
+      <w:pPr>
+        <w:rPr>
+          <w:sz w:val="32"/>
+          <w:szCs w:val="32"/>
+        </w:rPr>
+      </w:pPr>
+      <w:r>
+        <w:rPr>
+          <w:sz w:val="32"/>
+          <w:szCs w:val="32"/>
+        </w:rPr>
+        <w:t xml:space="preserve">We need to group the features into separate objects. </w:t>
+      </w:r>
+      <w:r>
+        <w:rPr>
+          <w:sz w:val="32"/>
+          <w:szCs w:val="32"/>
+        </w:rPr>
+        <w:t>We can ask the user to select the features which he wants to separate out as a new object. A user friendly way to do this would be to show all the features and let user select the desired features by dragging the cursor over them.</w:t>
+      </w:r>
+    </w:p>
+    <w:p>
+      <w:pPr>
+        <w:rPr>
+          <w:sz w:val="32"/>
+          <w:szCs w:val="32"/>
+        </w:rPr>
+      </w:pPr>
+    </w:p>
+    <w:p>
+      <w:pPr>
+        <w:rPr>
+          <w:sz w:val="32"/>
+          <w:szCs w:val="32"/>
+        </w:rPr>
+      </w:pPr>
+      <w:r>
+        <w:rPr>
+          <w:sz w:val="32"/>
+          <w:szCs w:val="32"/>
+        </w:rPr>
+        <w:lastRenderedPageBreak/>
+        <w:t>The image below shows the feature selection process:</w:t>
+      </w:r>
+    </w:p>
+    <w:p>
+      <w:pPr>
+        <w:jc w:val="center"/>
+        <w:rPr>
+          <w:sz w:val="32"/>
+          <w:szCs w:val="32"/>
+        </w:rPr>
+      </w:pPr>
+      <w:r>
+        <w:rPr>
+          <w:noProof/>
+          <w:sz w:val="32"/>
+          <w:szCs w:val="32"/>
+        </w:rPr>
+        <w:drawing>
+          <wp:inline distT="0" distB="0" distL="0" distR="0">
+            <wp:extent cx="2857500" cy="1638300"/>
+            <wp:effectExtent l="0" t="0" r="0" b="0"/>
+            <wp:docPr id="14" name="Picture 14" descr="C:\Users\Akhil\Desktop\trace.png"/>
+            <wp:cNvGraphicFramePr>
+              <a:graphicFrameLocks xmlns:a="http://schemas.openxmlformats.org/drawingml/2006/main" noChangeAspect="1"/>
+            </wp:cNvGraphicFramePr>
+            <a:graphic xmlns:a="http://schemas.openxmlformats.org/drawingml/2006/main">
+              <a:graphicData uri="http://schemas.openxmlformats.org/drawingml/2006/picture">
+                <pic:pic xmlns:pic="http://schemas.openxmlformats.org/drawingml/2006/picture">
+                  <pic:nvPicPr>
+                    <pic:cNvPr id="0" name="Picture 2" descr="C:\Users\Akhil\Desktop\trace.png"/>
+                    <pic:cNvPicPr>
+                      <a:picLocks noChangeAspect="1" noChangeArrowheads="1"/>
+                    </pic:cNvPicPr>
+                  </pic:nvPicPr>
+                  <pic:blipFill>
+                    <a:blip r:embed="rId13">
+                      <a:extLst>
+                        <a:ext uri="{28A0092B-C50C-407E-A947-70E740481C1C}">
+                          <a14:useLocalDpi xmlns:a14="http://schemas.microsoft.com/office/drawing/2010/main" val="0"/>
+                        </a:ext>
+                      </a:extLst>
+                    </a:blip>
+                    <a:srcRect/>
+                    <a:stretch>
+                      <a:fillRect/>
+                    </a:stretch>
+                  </pic:blipFill>
+                  <pic:spPr bwMode="auto">
+                    <a:xfrm>
+                      <a:off x="0" y="0"/>
+                      <a:ext cx="2857500" cy="1638300"/>
+                    </a:xfrm>
+                    <a:prstGeom prst="rect">
+                      <a:avLst/>
+                    </a:prstGeom>
+                    <a:noFill/>
+                    <a:ln>
+                      <a:noFill/>
+                    </a:ln>
+                  </pic:spPr>
+                </pic:pic>
+              </a:graphicData>
+            </a:graphic>
+          </wp:inline>
+        </w:drawing>
+      </w:r>
+    </w:p>
+    <w:p>
+      <w:pPr>
+        <w:rPr>
+          <w:sz w:val="32"/>
+          <w:szCs w:val="32"/>
+        </w:rPr>
+      </w:pPr>
+      <w:r>
+        <w:rPr>
+          <w:sz w:val="32"/>
+          <w:szCs w:val="32"/>
+        </w:rPr>
+        <w:t>The image below shows the trajectory after the split:</w:t>
+      </w:r>
+    </w:p>
+    <w:p>
+      <w:pPr>
+        <w:jc w:val="center"/>
+        <w:rPr>
+          <w:sz w:val="32"/>
+          <w:szCs w:val="32"/>
+        </w:rPr>
+      </w:pPr>
+      <w:r>
+        <w:rPr>
+          <w:noProof/>
+          <w:sz w:val="32"/>
+          <w:szCs w:val="32"/>
+        </w:rPr>
+        <w:drawing>
+          <wp:inline distT="0" distB="0" distL="0" distR="0">
+            <wp:extent cx="2847975" cy="1600200"/>
+            <wp:effectExtent l="0" t="0" r="9525" b="0"/>
+            <wp:docPr id="15" name="Picture 15" descr="C:\Users\Akhil\Desktop\trace.png"/>
+            <wp:cNvGraphicFramePr>
+              <a:graphicFrameLocks xmlns:a="http://schemas.openxmlformats.org/drawingml/2006/main" noChangeAspect="1"/>
+            </wp:cNvGraphicFramePr>
+            <a:graphic xmlns:a="http://schemas.openxmlformats.org/drawingml/2006/main">
+              <a:graphicData uri="http://schemas.openxmlformats.org/drawingml/2006/picture">
+                <pic:pic xmlns:pic="http://schemas.openxmlformats.org/drawingml/2006/picture">
+                  <pic:nvPicPr>
+                    <pic:cNvPr id="0" name="Picture 3" descr="C:\Users\Akhil\Desktop\trace.png"/>
+                    <pic:cNvPicPr>
+                      <a:picLocks noChangeAspect="1" noChangeArrowheads="1"/>
+                    </pic:cNvPicPr>
+                  </pic:nvPicPr>
+                  <pic:blipFill>
+                    <a:blip r:embed="rId14">
+                      <a:extLst>
+                        <a:ext uri="{28A0092B-C50C-407E-A947-70E740481C1C}">
+                          <a14:useLocalDpi xmlns:a14="http://schemas.microsoft.com/office/drawing/2010/main" val="0"/>
+                        </a:ext>
+                      </a:extLst>
+                    </a:blip>
+                    <a:srcRect/>
+                    <a:stretch>
+                      <a:fillRect/>
+                    </a:stretch>
+                  </pic:blipFill>
+                  <pic:spPr bwMode="auto">
+                    <a:xfrm>
+                      <a:off x="0" y="0"/>
+                      <a:ext cx="2847975" cy="1600200"/>
+                    </a:xfrm>
+                    <a:prstGeom prst="rect">
+                      <a:avLst/>
+                    </a:prstGeom>
+                    <a:noFill/>
+                    <a:ln>
+                      <a:noFill/>
+                    </a:ln>
+                  </pic:spPr>
+                </pic:pic>
+              </a:graphicData>
+            </a:graphic>
+          </wp:inline>
+        </w:drawing>
+      </w:r>
+    </w:p>
+    <w:p>
+      <w:pPr>
+        <w:rPr>
+          <w:sz w:val="32"/>
+          <w:szCs w:val="32"/>
+        </w:rPr>
+      </w:pPr>
+      <w:r>
+        <w:rPr>
+          <w:noProof/>
+          <w:color w:val="FFFFFF" w:themeColor="background1"/>
+          <w:sz w:val="36"/>
+          <w:szCs w:val="36"/>
+        </w:rPr>
+        <mc:AlternateContent>
+          <mc:Choice Requires="wps">
+            <w:drawing>
+              <wp:anchor distT="0" distB="0" distL="114300" distR="114300" simplePos="0" relativeHeight="251680768" behindDoc="1" locked="0" layoutInCell="1" allowOverlap="1" wp14:anchorId="27D18396" wp14:editId="2BB1DC59">
+                <wp:simplePos x="0" y="0"/>
+                <wp:positionH relativeFrom="page">
+                  <wp:align>right</wp:align>
+                </wp:positionH>
+                <wp:positionV relativeFrom="paragraph">
+                  <wp:posOffset>320675</wp:posOffset>
+                </wp:positionV>
+                <wp:extent cx="7730837" cy="323850"/>
+                <wp:effectExtent l="0" t="0" r="22860" b="19050"/>
+                <wp:wrapNone/>
+                <wp:docPr id="16" name="Rectangle 16"/>
+                <wp:cNvGraphicFramePr/>
+                <a:graphic xmlns:a="http://schemas.openxmlformats.org/drawingml/2006/main">
+                  <a:graphicData uri="http://schemas.microsoft.com/office/word/2010/wordprocessingShape">
+                    <wps:wsp>
+                      <wps:cNvSpPr/>
+                      <wps:spPr>
+                        <a:xfrm>
+                          <a:off x="0" y="0"/>
+                          <a:ext cx="7730837" cy="323850"/>
+                        </a:xfrm>
+                        <a:prstGeom prst="rect">
+                          <a:avLst/>
+                        </a:prstGeom>
+                        <a:solidFill>
+                          <a:schemeClr val="tx1">
+                            <a:lumMod val="75000"/>
+                            <a:lumOff val="25000"/>
+                          </a:schemeClr>
+                        </a:solidFill>
+                      </wps:spPr>
+                      <wps:style>
+                        <a:lnRef idx="2">
+                          <a:schemeClr val="accent1">
+                            <a:shade val="50000"/>
+                          </a:schemeClr>
+                        </a:lnRef>
+                        <a:fillRef idx="1">
+                          <a:schemeClr val="accent1"/>
+                        </a:fillRef>
+                        <a:effectRef idx="0">
+                          <a:schemeClr val="accent1"/>
+                        </a:effectRef>
+                        <a:fontRef idx="minor">
+                          <a:schemeClr val="lt1"/>
+                        </a:fontRef>
+                      </wps:style>
+                      <wps:txbx>
+                        <w:txbxContent>
+                          <w:p>
+                            <w:pPr>
+                              <w:jc w:val="center"/>
+                            </w:pPr>
+                          </w:p>
+                        </w:txbxContent>
+                      </wps:txbx>
+                      <wps:bodyPr rot="0" spcFirstLastPara="0" vertOverflow="overflow" horzOverflow="overflow" vert="horz" wrap="square" lIns="91440" tIns="45720" rIns="91440" bIns="45720" numCol="1" spcCol="0" rtlCol="0" fromWordArt="0" anchor="ctr" anchorCtr="0" forceAA="0" compatLnSpc="1">
+                        <a:prstTxWarp prst="textNoShape">
+                          <a:avLst/>
+                        </a:prstTxWarp>
+                        <a:noAutofit/>
+                      </wps:bodyPr>
+                    </wps:wsp>
+                  </a:graphicData>
+                </a:graphic>
+                <wp14:sizeRelH relativeFrom="margin">
+                  <wp14:pctWidth>0</wp14:pctWidth>
+                </wp14:sizeRelH>
+              </wp:anchor>
+            </w:drawing>
+          </mc:Choice>
+          <mc:Fallback>
+            <w:pict>
+              <v:rect w14:anchorId="27D18396" id="Rectangle 16" o:spid="_x0000_s1030" style="position:absolute;margin-left:557.55pt;margin-top:25.25pt;width:608.75pt;height:25.5pt;z-index:-251635712;visibility:visible;mso-wrap-style:square;mso-width-percent:0;mso-wrap-distance-left:9pt;mso-wrap-distance-top:0;mso-wrap-distance-right:9pt;mso-wrap-distance-bottom:0;mso-position-horizontal:right;mso-position-horizontal-relative:page;mso-position-vertical:absolute;mso-position-vertical-relative:text;mso-width-percent:0;mso-width-relative:margin;v-text-anchor:middle" o:gfxdata="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" fillcolor="#404040 [2429]" strokecolor="#1f4d78 [1604]" strokeweight="1pt">
+                <v:textbox>
+                  <w:txbxContent>
+                    <w:p>
+                      <w:pPr>
+                        <w:jc w:val="center"/>
+                      </w:pPr>
+                    </w:p>
+                  </w:txbxContent>
+                </v:textbox>
+                <w10:wrap anchorx="page"/>
+              </v:rect>
+            </w:pict>
+          </mc:Fallback>
+        </mc:AlternateContent>
+      </w:r>
+    </w:p>
+    <w:p>
+      <w:pPr>
+        <w:rPr>
+          <w:color w:val="FFFFFF" w:themeColor="background1"/>
+          <w:sz w:val="32"/>
+          <w:szCs w:val="32"/>
+        </w:rPr>
+      </w:pPr>
+      <w:r>
+        <w:rPr>
+          <w:color w:val="FFFFFF" w:themeColor="background1"/>
+          <w:sz w:val="32"/>
+          <w:szCs w:val="32"/>
+        </w:rPr>
+        <w:t xml:space="preserve">Implementation </w:t>
+      </w:r>
+    </w:p>
+    <w:p>
+      <w:pPr>
+        <w:rPr>
+          <w:sz w:val="32"/>
+          <w:szCs w:val="32"/>
+        </w:rPr>
+      </w:pPr>
+      <w:r>
+        <w:rPr>
+          <w:sz w:val="32"/>
+          <w:szCs w:val="32"/>
+        </w:rPr>
+        <w:t xml:space="preserve">When the user drags over the video the coordinates get added to the list </w:t>
+      </w:r>
+      <w:r>
+        <w:rPr>
+          <w:i/>
+          <w:sz w:val="32"/>
+          <w:szCs w:val="32"/>
+        </w:rPr>
+        <w:t>cArray</w:t>
+      </w:r>
+      <w:r>
+        <w:rPr>
+          <w:i/>
+          <w:sz w:val="32"/>
+          <w:szCs w:val="32"/>
+        </w:rPr>
+        <w:t xml:space="preserve"> </w:t>
+      </w:r>
+      <w:r>
+        <w:rPr>
+          <w:sz w:val="32"/>
+          <w:szCs w:val="32"/>
+        </w:rPr>
+        <w:t xml:space="preserve">(this happens inside the function </w:t>
+      </w:r>
+      <w:r>
+        <w:rPr>
+          <w:i/>
+          <w:sz w:val="32"/>
+          <w:szCs w:val="32"/>
+        </w:rPr>
+        <w:t>coordinates</w:t>
+      </w:r>
+      <w:r>
+        <w:rPr>
+          <w:sz w:val="32"/>
+          <w:szCs w:val="32"/>
+        </w:rPr>
+        <w:t xml:space="preserve">). </w:t>
+      </w:r>
+      <w:r>
+        <w:rPr>
+          <w:i/>
+          <w:sz w:val="32"/>
+          <w:szCs w:val="32"/>
+        </w:rPr>
+        <w:t xml:space="preserve"> </w:t>
+      </w:r>
+    </w:p>
+    <w:p>
+      <w:pPr>
+        <w:rPr>
+          <w:sz w:val="32"/>
+          <w:szCs w:val="32"/>
+        </w:rPr>
+      </w:pPr>
+      <w:r>
+        <w:rPr>
+          <w:sz w:val="32"/>
+          <w:szCs w:val="32"/>
+        </w:rPr>
+        <w:t xml:space="preserve">Every time splitting happens a new object is being created, </w:t>
+      </w:r>
+      <w:r>
+        <w:rPr>
+          <w:i/>
+          <w:sz w:val="32"/>
+          <w:szCs w:val="32"/>
+        </w:rPr>
+        <w:t>newObjID</w:t>
+      </w:r>
+      <w:r>
+        <w:rPr>
+          <w:sz w:val="32"/>
+          <w:szCs w:val="32"/>
+        </w:rPr>
+        <w:t xml:space="preserve"> increments itself accordingly. </w:t>
+      </w:r>
+    </w:p>
+    <w:p>
+      <w:pPr>
+        <w:rPr>
+          <w:sz w:val="32"/>
+          <w:szCs w:val="32"/>
+        </w:rPr>
+      </w:pPr>
+      <w:r>
+        <w:rPr>
+          <w:sz w:val="32"/>
+          <w:szCs w:val="32"/>
+        </w:rPr>
+        <w:t xml:space="preserve">Whenever in split mode, function </w:t>
+      </w:r>
+      <w:r>
+        <w:rPr>
+          <w:i/>
+          <w:sz w:val="32"/>
+          <w:szCs w:val="32"/>
+        </w:rPr>
+        <w:t>findTrajectory</w:t>
+      </w:r>
+      <w:r>
+        <w:rPr>
+          <w:sz w:val="32"/>
+          <w:szCs w:val="32"/>
+        </w:rPr>
+        <w:t xml:space="preserve"> is invoked </w:t>
+      </w:r>
+      <w:r>
+        <w:rPr>
+          <w:sz w:val="32"/>
+          <w:szCs w:val="32"/>
+        </w:rPr>
+        <w:t xml:space="preserve">which looks for any feature being selected by the user depending upon the coordinates in </w:t>
+      </w:r>
+      <w:r>
+        <w:rPr>
+          <w:i/>
+          <w:sz w:val="32"/>
+          <w:szCs w:val="32"/>
+        </w:rPr>
+        <w:t>cArray</w:t>
+      </w:r>
+      <w:r>
+        <w:rPr>
+          <w:sz w:val="32"/>
+          <w:szCs w:val="32"/>
+        </w:rPr>
+        <w:t xml:space="preserve"> and then adds the feature id to list </w:t>
+      </w:r>
+      <w:r>
+        <w:rPr>
+          <w:i/>
+          <w:sz w:val="32"/>
+          <w:szCs w:val="32"/>
+        </w:rPr>
+        <w:t>splitSelect</w:t>
+      </w:r>
+      <w:r>
+        <w:rPr>
+          <w:sz w:val="32"/>
+          <w:szCs w:val="32"/>
+        </w:rPr>
+        <w:t>.</w:t>
+      </w:r>
+    </w:p>
+    <w:p>
+      <w:pPr>
+        <w:rPr>
+          <w:sz w:val="32"/>
+          <w:szCs w:val="32"/>
+        </w:rPr>
+      </w:pPr>
+      <w:r>
+        <w:rPr>
+          <w:sz w:val="32"/>
+          <w:szCs w:val="32"/>
+        </w:rPr>
+        <w:t xml:space="preserve">Function </w:t>
+      </w:r>
+      <w:r>
+        <w:rPr>
+          <w:i/>
+          <w:sz w:val="32"/>
+          <w:szCs w:val="32"/>
+        </w:rPr>
+        <w:t>sqlSplit</w:t>
+      </w:r>
+      <w:r>
+        <w:rPr>
+          <w:sz w:val="32"/>
+          <w:szCs w:val="32"/>
+        </w:rPr>
+        <w:t xml:space="preserve"> finds the object being split based on the feature id present in the list splitSelect. It then creates a new object in table </w:t>
+      </w:r>
+      <w:r>
+        <w:rPr>
+          <w:i/>
+          <w:sz w:val="32"/>
+          <w:szCs w:val="32"/>
+        </w:rPr>
+        <w:t>objects</w:t>
+      </w:r>
+      <w:r>
+        <w:rPr>
+          <w:sz w:val="32"/>
+          <w:szCs w:val="32"/>
+        </w:rPr>
+        <w:t xml:space="preserve"> with same </w:t>
+      </w:r>
+      <w:r>
+        <w:rPr>
+          <w:i/>
+          <w:sz w:val="32"/>
+          <w:szCs w:val="32"/>
+        </w:rPr>
+        <w:t>road_user_type</w:t>
+      </w:r>
+      <w:r>
+        <w:rPr>
+          <w:sz w:val="32"/>
+          <w:szCs w:val="32"/>
+        </w:rPr>
+        <w:t xml:space="preserve"> and </w:t>
+      </w:r>
+      <w:r>
+        <w:rPr>
+          <w:i/>
+          <w:sz w:val="32"/>
+          <w:szCs w:val="32"/>
+        </w:rPr>
+        <w:t xml:space="preserve">n_objects </w:t>
+      </w:r>
+      <w:r>
+        <w:rPr>
+          <w:sz w:val="32"/>
+          <w:szCs w:val="32"/>
+        </w:rPr>
+        <w:t xml:space="preserve">as the original object. </w:t>
+      </w:r>
+    </w:p>
+    <w:p>
+      <w:pPr>
+        <w:rPr>
+          <w:sz w:val="32"/>
+          <w:szCs w:val="32"/>
+        </w:rPr>
+      </w:pPr>
+      <w:r>
+        <w:rPr>
+          <w:sz w:val="32"/>
+          <w:szCs w:val="32"/>
+        </w:rPr>
+        <w:t xml:space="preserve">sqlSplit then updates the </w:t>
+      </w:r>
+      <w:r>
+        <w:rPr>
+          <w:i/>
+          <w:sz w:val="32"/>
+          <w:szCs w:val="32"/>
+        </w:rPr>
+        <w:t>object_id</w:t>
+      </w:r>
+      <w:r>
+        <w:rPr>
+          <w:sz w:val="32"/>
+          <w:szCs w:val="32"/>
+        </w:rPr>
+        <w:t xml:space="preserve">, in table </w:t>
+      </w:r>
+      <w:r>
+        <w:rPr>
+          <w:i/>
+          <w:sz w:val="32"/>
+          <w:szCs w:val="32"/>
+        </w:rPr>
+        <w:t>objects_features</w:t>
+      </w:r>
+      <w:r>
+        <w:rPr>
+          <w:sz w:val="32"/>
+          <w:szCs w:val="32"/>
+        </w:rPr>
+        <w:t xml:space="preserve">, of all features present in </w:t>
+      </w:r>
+      <w:r>
+        <w:rPr>
+          <w:i/>
+          <w:sz w:val="32"/>
+          <w:szCs w:val="32"/>
+        </w:rPr>
+        <w:t>splitSelect</w:t>
+      </w:r>
+      <w:r>
+        <w:rPr>
+          <w:sz w:val="32"/>
+          <w:szCs w:val="32"/>
+        </w:rPr>
+        <w:t xml:space="preserve"> to the new object id just created in the table </w:t>
+      </w:r>
+      <w:r>
+        <w:rPr>
+          <w:i/>
+          <w:sz w:val="32"/>
+          <w:szCs w:val="32"/>
+        </w:rPr>
+        <w:t>objects</w:t>
+      </w:r>
+      <w:r>
+        <w:rPr>
+          <w:sz w:val="32"/>
+          <w:szCs w:val="32"/>
+        </w:rPr>
+        <w:t>.</w:t>
+      </w:r>
+    </w:p>
+    <w:p>
+      <w:pPr>
+        <w:rPr>
+          <w:sz w:val="32"/>
+          <w:szCs w:val="32"/>
+        </w:rPr>
+      </w:pPr>
+    </w:p>
+    <w:p>
+      <w:pPr>
+        <w:rPr>
+          <w:color w:val="FFFFFF" w:themeColor="background1"/>
+          <w:sz w:val="32"/>
+          <w:szCs w:val="32"/>
+        </w:rPr>
+      </w:pPr>
+      <w:r>
+        <w:rPr>
+          <w:noProof/>
+          <w:color w:val="FFFFFF" w:themeColor="background1"/>
+          <w:sz w:val="36"/>
+          <w:szCs w:val="36"/>
+        </w:rPr>
+        <w:lastRenderedPageBreak/>
+        <mc:AlternateContent>
+          <mc:Choice Requires="wps">
+            <w:drawing>
+              <wp:anchor distT="0" distB="0" distL="114300" distR="114300" simplePos="0" relativeHeight="251682816" behindDoc="1" locked="0" layoutInCell="1" allowOverlap="1" wp14:anchorId="7BED1D29" wp14:editId="52849D2A">
+                <wp:simplePos x="0" y="0"/>
+                <wp:positionH relativeFrom="page">
+                  <wp:align>right</wp:align>
+                </wp:positionH>
+                <wp:positionV relativeFrom="paragraph">
+                  <wp:posOffset>0</wp:posOffset>
+                </wp:positionV>
+                <wp:extent cx="7730837" cy="323850"/>
+                <wp:effectExtent l="0" t="0" r="22860" b="19050"/>
+                <wp:wrapNone/>
+                <wp:docPr id="17" name="Rectangle 17"/>
+                <wp:cNvGraphicFramePr/>
+                <a:graphic xmlns:a="http://schemas.openxmlformats.org/drawingml/2006/main">
+                  <a:graphicData uri="http://schemas.microsoft.com/office/word/2010/wordprocessingShape">
+                    <wps:wsp>
+                      <wps:cNvSpPr/>
+                      <wps:spPr>
+                        <a:xfrm>
+                          <a:off x="0" y="0"/>
+                          <a:ext cx="7730837" cy="323850"/>
+                        </a:xfrm>
+                        <a:prstGeom prst="rect">
+                          <a:avLst/>
+                        </a:prstGeom>
+                        <a:solidFill>
+                          <a:schemeClr val="tx1">
+                            <a:lumMod val="75000"/>
+                            <a:lumOff val="25000"/>
+                          </a:schemeClr>
+                        </a:solidFill>
+                      </wps:spPr>
+                      <wps:style>
+                        <a:lnRef idx="2">
+                          <a:schemeClr val="accent1">
+                            <a:shade val="50000"/>
+                          </a:schemeClr>
+                        </a:lnRef>
+                        <a:fillRef idx="1">
+                          <a:schemeClr val="accent1"/>
+                        </a:fillRef>
+                        <a:effectRef idx="0">
+                          <a:schemeClr val="accent1"/>
+                        </a:effectRef>
+                        <a:fontRef idx="minor">
+                          <a:schemeClr val="lt1"/>
+                        </a:fontRef>
+                      </wps:style>
+                      <wps:txbx>
+                        <w:txbxContent>
+                          <w:p>
+                            <w:pPr>
+                              <w:jc w:val="center"/>
+                            </w:pPr>
+                          </w:p>
+                        </w:txbxContent>
+                      </wps:txbx>
+                      <wps:bodyPr rot="0" spcFirstLastPara="0" vertOverflow="overflow" horzOverflow="overflow" vert="horz" wrap="square" lIns="91440" tIns="45720" rIns="91440" bIns="45720" numCol="1" spcCol="0" rtlCol="0" fromWordArt="0" anchor="ctr" anchorCtr="0" forceAA="0" compatLnSpc="1">
+                        <a:prstTxWarp prst="textNoShape">
+                          <a:avLst/>
+                        </a:prstTxWarp>
+                        <a:noAutofit/>
+                      </wps:bodyPr>
+                    </wps:wsp>
+                  </a:graphicData>
+                </a:graphic>
+                <wp14:sizeRelH relativeFrom="margin">
+                  <wp14:pctWidth>0</wp14:pctWidth>
+                </wp14:sizeRelH>
+              </wp:anchor>
+            </w:drawing>
+          </mc:Choice>
+          <mc:Fallback>
+            <w:pict>
+              <v:rect w14:anchorId="7BED1D29" id="Rectangle 17" o:spid="_x0000_s1031" style="position:absolute;margin-left:557.55pt;margin-top:0;width:608.75pt;height:25.5pt;z-index:-251633664;visibility:visible;mso-wrap-style:square;mso-width-percent:0;mso-wrap-distance-left:9pt;mso-wrap-distance-top:0;mso-wrap-distance-right:9pt;mso-wrap-distance-bottom:0;mso-position-horizontal:right;mso-position-horizontal-relative:page;mso-position-vertical:absolute;mso-position-vertical-relative:text;mso-width-percent:0;mso-width-relative:margin;v-text-anchor:middle" o:gfxdata="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" fillcolor="#404040 [2429]" strokecolor="#1f4d78 [1604]" strokeweight="1pt">
+                <v:textbox>
+                  <w:txbxContent>
+                    <w:p>
+                      <w:pPr>
+                        <w:jc w:val="center"/>
+                      </w:pPr>
+                    </w:p>
+                  </w:txbxContent>
+                </v:textbox>
+                <w10:wrap anchorx="page"/>
+              </v:rect>
+            </w:pict>
+          </mc:Fallback>
+        </mc:AlternateContent>
+      </w:r>
+      <w:r>
+        <w:rPr>
+          <w:color w:val="FFFFFF" w:themeColor="background1"/>
+          <w:sz w:val="32"/>
+          <w:szCs w:val="32"/>
+        </w:rPr>
+        <w:t>How to use</w:t>
+      </w:r>
+    </w:p>
+    <w:p>
+      <w:pPr>
+        <w:rPr>
+          <w:sz w:val="32"/>
+          <w:szCs w:val="32"/>
+        </w:rPr>
+      </w:pPr>
+      <w:r>
+        <w:rPr>
+          <w:sz w:val="32"/>
+          <w:szCs w:val="32"/>
+        </w:rPr>
+        <w:t xml:space="preserve">Pressing </w:t>
+      </w:r>
+      <w:r>
+        <w:rPr>
+          <w:i/>
+          <w:sz w:val="32"/>
+          <w:szCs w:val="32"/>
+        </w:rPr>
+        <w:t>s</w:t>
+      </w:r>
+      <w:r>
+        <w:rPr>
+          <w:sz w:val="32"/>
+          <w:szCs w:val="32"/>
+        </w:rPr>
+        <w:t xml:space="preserve"> takes you to split mode, indicated by a blue border highlight. Once in split mode you will be able to see all the features, select those features you want to separate out as a new object by dragging the mouse over them or individually selecting them by clicking on them. </w:t>
+      </w:r>
+    </w:p>
+    <w:p>
+      <w:pPr>
+        <w:rPr>
+          <w:sz w:val="32"/>
+          <w:szCs w:val="32"/>
+        </w:rPr>
+      </w:pPr>
+      <w:r>
+        <w:rPr>
+          <w:sz w:val="32"/>
+          <w:szCs w:val="32"/>
+        </w:rPr>
+        <w:t xml:space="preserve">Press </w:t>
+      </w:r>
+      <w:r>
+        <w:rPr>
+          <w:i/>
+          <w:sz w:val="32"/>
+          <w:szCs w:val="32"/>
+        </w:rPr>
+        <w:t>s</w:t>
+      </w:r>
+      <w:r>
+        <w:rPr>
+          <w:sz w:val="32"/>
+          <w:szCs w:val="32"/>
+        </w:rPr>
+        <w:t xml:space="preserve"> again will bring you out of split mode and invoke </w:t>
+      </w:r>
+      <w:r>
+        <w:rPr>
+          <w:i/>
+          <w:sz w:val="32"/>
+          <w:szCs w:val="32"/>
+        </w:rPr>
+        <w:t>sqlSplit</w:t>
+      </w:r>
+      <w:r>
+        <w:rPr>
+          <w:sz w:val="32"/>
+          <w:szCs w:val="32"/>
+        </w:rPr>
+        <w:t xml:space="preserve"> to initiate the split. You will be able to see the new object in your next run. </w:t>
+      </w:r>
+    </w:p>
+    <w:p>
+      <w:pPr>
+        <w:rPr>
+          <w:sz w:val="32"/>
+          <w:szCs w:val="32"/>
+        </w:rPr>
+      </w:pPr>
+      <w:r>
+        <w:rPr>
+          <w:noProof/>
+          <w:color w:val="FFFFFF" w:themeColor="background1"/>
+          <w:sz w:val="36"/>
+          <w:szCs w:val="36"/>
+        </w:rPr>
+        <mc:AlternateContent>
+          <mc:Choice Requires="wps">
+            <w:drawing>
+              <wp:anchor distT="0" distB="0" distL="114300" distR="114300" simplePos="0" relativeHeight="251684864" behindDoc="1" locked="0" layoutInCell="1" allowOverlap="1" wp14:anchorId="3978CD1B" wp14:editId="6A61458B">
+                <wp:simplePos x="0" y="0"/>
+                <wp:positionH relativeFrom="page">
+                  <wp:align>right</wp:align>
+                </wp:positionH>
+                <wp:positionV relativeFrom="paragraph">
+                  <wp:posOffset>347868</wp:posOffset>
+                </wp:positionV>
+                <wp:extent cx="7730837" cy="323850"/>
+                <wp:effectExtent l="0" t="0" r="22860" b="19050"/>
+                <wp:wrapNone/>
+                <wp:docPr id="18" name="Rectangle 18"/>
+                <wp:cNvGraphicFramePr/>
+                <a:graphic xmlns:a="http://schemas.openxmlformats.org/drawingml/2006/main">
+                  <a:graphicData uri="http://schemas.microsoft.com/office/word/2010/wordprocessingShape">
+                    <wps:wsp>
+                      <wps:cNvSpPr/>
+                      <wps:spPr>
+                        <a:xfrm>
+                          <a:off x="0" y="0"/>
+                          <a:ext cx="7730837" cy="323850"/>
+                        </a:xfrm>
+                        <a:prstGeom prst="rect">
+                          <a:avLst/>
+                        </a:prstGeom>
+                        <a:solidFill>
+                          <a:schemeClr val="accent6">
+                            <a:lumMod val="60000"/>
+                            <a:lumOff val="40000"/>
+                          </a:schemeClr>
+                        </a:solidFill>
+                      </wps:spPr>
+                      <wps:style>
+                        <a:lnRef idx="2">
+                          <a:schemeClr val="accent1">
+                            <a:shade val="50000"/>
+                          </a:schemeClr>
+                        </a:lnRef>
+                        <a:fillRef idx="1">
+                          <a:schemeClr val="accent1"/>
+                        </a:fillRef>
+                        <a:effectRef idx="0">
+                          <a:schemeClr val="accent1"/>
+                        </a:effectRef>
+                        <a:fontRef idx="minor">
+                          <a:schemeClr val="lt1"/>
+                        </a:fontRef>
+                      </wps:style>
+                      <wps:bodyPr rot="0" spcFirstLastPara="0" vertOverflow="overflow" horzOverflow="overflow" vert="horz" wrap="square" lIns="91440" tIns="45720" rIns="91440" bIns="45720" numCol="1" spcCol="0" rtlCol="0" fromWordArt="0" anchor="ctr" anchorCtr="0" forceAA="0" compatLnSpc="1">
+                        <a:prstTxWarp prst="textNoShape">
+                          <a:avLst/>
+                        </a:prstTxWarp>
+                        <a:noAutofit/>
+                      </wps:bodyPr>
+                    </wps:wsp>
+                  </a:graphicData>
+                </a:graphic>
+                <wp14:sizeRelH relativeFrom="margin">
+                  <wp14:pctWidth>0</wp14:pctWidth>
+                </wp14:sizeRelH>
+              </wp:anchor>
+            </w:drawing>
+          </mc:Choice>
+          <mc:Fallback>
+            <w:pict>
+              <v:rect w14:anchorId="7A79743F" id="Rectangle 18" o:spid="_x0000_s1026" style="position:absolute;margin-left:557.55pt;margin-top:27.4pt;width:608.75pt;height:25.5pt;z-index:-251631616;visibility:visible;mso-wrap-style:square;mso-width-percent:0;mso-wrap-distance-left:9pt;mso-wrap-distance-top:0;mso-wrap-distance-right:9pt;mso-wrap-distance-bottom:0;mso-position-horizontal:right;mso-position-horizontal-relative:page;mso-position-vertical:absolute;mso-position-vertical-relative:text;mso-width-percent:0;mso-width-relative:margin;v-text-anchor:middle" o:gfxdata="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" fillcolor="#a8d08d [1945]" strokecolor="#1f4d78 [1604]" strokeweight="1pt">
+                <w10:wrap anchorx="page"/>
+              </v:rect>
+            </w:pict>
+          </mc:Fallback>
+        </mc:AlternateContent>
+      </w:r>
+    </w:p>
+    <w:p>
+      <w:pPr>
+        <w:jc w:val="both"/>
+        <w:rPr>
+          <w:color w:val="FFFFFF" w:themeColor="background1"/>
+          <w:sz w:val="32"/>
+          <w:szCs w:val="32"/>
+        </w:rPr>
+      </w:pPr>
+      <w:r>
+        <w:rPr>
+          <w:color w:val="FFFFFF" w:themeColor="background1"/>
+          <w:sz w:val="32"/>
+          <w:szCs w:val="32"/>
+        </w:rPr>
+        <w:t>Future work</w:t>
+      </w:r>
+    </w:p>
+    <w:p>
+      <w:pPr>
+        <w:pStyle w:val="ListParagraph"/>
+        <w:numPr>
+          <w:ilvl w:val="0"/>
+          <w:numId w:val="5"/>
+        </w:numPr>
+        <w:rPr>
+          <w:sz w:val="32"/>
+          <w:szCs w:val="32"/>
+        </w:rPr>
+      </w:pPr>
+      <w:r>
+        <w:rPr>
+          <w:sz w:val="32"/>
+          <w:szCs w:val="32"/>
+        </w:rPr>
+        <w:t>Removing u</w:t>
+      </w:r>
+      <w:r>
+        <w:rPr>
+          <w:sz w:val="32"/>
+          <w:szCs w:val="32"/>
+        </w:rPr>
+        <w:t xml:space="preserve">nwanted </w:t>
+      </w:r>
+      <w:r>
+        <w:rPr>
+          <w:sz w:val="32"/>
+          <w:szCs w:val="32"/>
+        </w:rPr>
+        <w:t>objects</w:t>
+      </w:r>
+      <w:r>
+        <w:rPr>
+          <w:sz w:val="32"/>
+          <w:szCs w:val="32"/>
+        </w:rPr>
+        <w:t xml:space="preserve"> </w:t>
+      </w:r>
+    </w:p>
+    <w:p>
+      <w:pPr>
+        <w:pStyle w:val="ListParagraph"/>
+        <w:ind w:left="360"/>
+        <w:jc w:val="center"/>
+        <w:rPr>
+          <w:sz w:val="32"/>
+          <w:szCs w:val="32"/>
+        </w:rPr>
+      </w:pPr>
+      <w:r>
+        <w:rPr>
+          <w:noProof/>
+          <w:sz w:val="32"/>
+          <w:szCs w:val="32"/>
+        </w:rPr>
+        <w:drawing>
+          <wp:inline distT="0" distB="0" distL="0" distR="0">
+            <wp:extent cx="2662555" cy="1457325"/>
+            <wp:effectExtent l="0" t="0" r="4445" b="9525"/>
+            <wp:docPr id="19" name="Picture 19" descr="C:\Users\Akhil\Desktop\trace.png"/>
+            <wp:cNvGraphicFramePr>
+              <a:graphicFrameLocks xmlns:a="http://schemas.openxmlformats.org/drawingml/2006/main" noChangeAspect="1"/>
+            </wp:cNvGraphicFramePr>
+            <a:graphic xmlns:a="http://schemas.openxmlformats.org/drawingml/2006/main">
+              <a:graphicData uri="http://schemas.openxmlformats.org/drawingml/2006/picture">
+                <pic:pic xmlns:pic="http://schemas.openxmlformats.org/drawingml/2006/picture">
+                  <pic:nvPicPr>
+                    <pic:cNvPr id="0" name="Picture 4" descr="C:\Users\Akhil\Desktop\trace.png"/>
+                    <pic:cNvPicPr>
+                      <a:picLocks noChangeAspect="1" noChangeArrowheads="1"/>
+                    </pic:cNvPicPr>
+                  </pic:nvPicPr>
+                  <pic:blipFill>
+                    <a:blip r:embed="rId15">
+                      <a:extLst>
+                        <a:ext uri="{28A0092B-C50C-407E-A947-70E740481C1C}">
+                          <a14:useLocalDpi xmlns:a14="http://schemas.microsoft.com/office/drawing/2010/main" val="0"/>
+                        </a:ext>
+                      </a:extLst>
+                    </a:blip>
+                    <a:srcRect/>
+                    <a:stretch>
+                      <a:fillRect/>
+                    </a:stretch>
+                  </pic:blipFill>
+                  <pic:spPr bwMode="auto">
+                    <a:xfrm>
+                      <a:off x="0" y="0"/>
+                      <a:ext cx="2662555" cy="1457325"/>
+                    </a:xfrm>
+                    <a:prstGeom prst="rect">
+                      <a:avLst/>
+                    </a:prstGeom>
+                    <a:noFill/>
+                    <a:ln>
+                      <a:noFill/>
+                    </a:ln>
+                  </pic:spPr>
+                </pic:pic>
+              </a:graphicData>
+            </a:graphic>
+          </wp:inline>
+        </w:drawing>
+      </w:r>
+    </w:p>
+    <w:p>
+      <w:pPr>
+        <w:pStyle w:val="ListParagraph"/>
+        <w:ind w:left="360"/>
+        <w:rPr>
+          <w:sz w:val="32"/>
+          <w:szCs w:val="32"/>
+        </w:rPr>
+      </w:pPr>
+      <w:r>
+        <w:rPr>
+          <w:sz w:val="32"/>
+          <w:szCs w:val="32"/>
+        </w:rPr>
+        <w:t>As seen in the image above, shrub movement</w:t>
+      </w:r>
+      <w:r>
+        <w:rPr>
+          <w:sz w:val="32"/>
+          <w:szCs w:val="32"/>
+        </w:rPr>
+        <w:t xml:space="preserve"> is being detected as an object</w:t>
+      </w:r>
+    </w:p>
+    <w:p>
+      <w:pPr>
+        <w:pStyle w:val="ListParagraph"/>
+        <w:ind w:left="360"/>
+        <w:rPr>
+          <w:sz w:val="32"/>
+          <w:szCs w:val="32"/>
+        </w:rPr>
+      </w:pPr>
+      <w:r>
+        <w:rPr>
+          <w:sz w:val="32"/>
+          <w:szCs w:val="32"/>
+        </w:rPr>
+        <w:t>Solution: Delete the object and</w:t>
+      </w:r>
+      <w:r>
+        <w:rPr>
+          <w:sz w:val="32"/>
+          <w:szCs w:val="32"/>
+        </w:rPr>
+        <w:t xml:space="preserve"> its features</w:t>
+      </w:r>
+    </w:p>
+    <w:p>
+      <w:pPr>
+        <w:pStyle w:val="ListParagraph"/>
+        <w:ind w:left="360"/>
+        <w:rPr>
+          <w:sz w:val="32"/>
+          <w:szCs w:val="32"/>
+        </w:rPr>
+      </w:pPr>
+    </w:p>
+    <w:p>
+      <w:pPr>
+        <w:pStyle w:val="ListParagraph"/>
+        <w:numPr>
+          <w:ilvl w:val="0"/>
+          <w:numId w:val="5"/>
+        </w:numPr>
+        <w:rPr>
+          <w:sz w:val="32"/>
+          <w:szCs w:val="32"/>
+        </w:rPr>
+      </w:pPr>
+      <w:r>
+        <w:rPr>
+          <w:sz w:val="32"/>
+          <w:szCs w:val="32"/>
+        </w:rPr>
+        <w:t xml:space="preserve">Deleting unwanted features </w:t>
+      </w:r>
+    </w:p>
+    <w:p>
+      <w:pPr>
+        <w:pStyle w:val="ListParagraph"/>
+        <w:ind w:left="360"/>
+        <w:rPr>
+          <w:sz w:val="32"/>
+          <w:szCs w:val="32"/>
+        </w:rPr>
+      </w:pPr>
+      <w:r>
+        <w:rPr>
+          <w:sz w:val="32"/>
+          <w:szCs w:val="32"/>
+        </w:rPr>
+        <w:t xml:space="preserve">The user should be able to select the trajectory </w:t>
+      </w:r>
+      <w:r>
+        <w:rPr>
+          <w:sz w:val="32"/>
+          <w:szCs w:val="32"/>
+        </w:rPr>
+        <w:t>and delete them</w:t>
+      </w:r>
+    </w:p>
+    <w:p>
+      <w:pPr>
+        <w:pStyle w:val="ListParagraph"/>
+        <w:ind w:left="360"/>
+        <w:rPr>
+          <w:sz w:val="32"/>
+          <w:szCs w:val="32"/>
+        </w:rPr>
+      </w:pPr>
+    </w:p>
+    <w:p>
+      <w:pPr>
+        <w:pStyle w:val="ListParagraph"/>
+        <w:numPr>
+          <w:ilvl w:val="0"/>
+          <w:numId w:val="5"/>
+        </w:numPr>
+        <w:rPr>
+          <w:sz w:val="32"/>
+          <w:szCs w:val="32"/>
+        </w:rPr>
+      </w:pPr>
+      <w:r>
+        <w:rPr>
+          <w:sz w:val="32"/>
+          <w:szCs w:val="32"/>
+        </w:rPr>
+        <w:t xml:space="preserve">Updating </w:t>
+      </w:r>
+      <w:r>
+        <w:rPr>
+          <w:i/>
+          <w:sz w:val="32"/>
+          <w:szCs w:val="32"/>
+        </w:rPr>
+        <w:t>velocities</w:t>
+      </w:r>
+      <w:r>
+        <w:rPr>
+          <w:sz w:val="32"/>
+          <w:szCs w:val="32"/>
+        </w:rPr>
+        <w:t xml:space="preserve"> table according to the edits made by the user</w:t>
+      </w:r>
+    </w:p>
+    <w:p>
+      <w:pPr>
+        <w:pStyle w:val="ListParagraph"/>
+        <w:ind w:left="360"/>
+        <w:rPr>
+          <w:sz w:val="32"/>
+          <w:szCs w:val="32"/>
+        </w:rPr>
+      </w:pPr>
+    </w:p>
+    <w:p>
+      <w:pPr>
+        <w:pStyle w:val="ListParagraph"/>
+        <w:numPr>
+          <w:ilvl w:val="0"/>
+          <w:numId w:val="5"/>
+        </w:numPr>
+        <w:rPr>
+          <w:sz w:val="32"/>
+          <w:szCs w:val="32"/>
+        </w:rPr>
+      </w:pPr>
+      <w:r>
+        <w:rPr>
+          <w:sz w:val="32"/>
+          <w:szCs w:val="32"/>
+        </w:rPr>
+        <w:t xml:space="preserve">Undetected vehicles </w:t>
+      </w:r>
+    </w:p>
+    <w:p>
+      <w:pPr>
+        <w:ind w:left="360"/>
+        <w:rPr>
+          <w:sz w:val="32"/>
+          <w:szCs w:val="32"/>
+        </w:rPr>
+      </w:pPr>
+      <w:r>
+        <w:rPr>
+          <w:sz w:val="32"/>
+          <w:szCs w:val="32"/>
+        </w:rPr>
+        <w:t>Sometimes some vehicle go undetected.</w:t>
+      </w:r>
+    </w:p>
+    <w:p>
+      <w:pPr>
+        <w:ind w:left="360"/>
+        <w:rPr>
+          <w:sz w:val="32"/>
+          <w:szCs w:val="32"/>
+        </w:rPr>
+      </w:pPr>
+      <w:r>
+        <w:rPr>
+          <w:sz w:val="32"/>
+          <w:szCs w:val="32"/>
+        </w:rPr>
+        <w:t>Solution: The user should be able to add features</w:t>
+      </w:r>
       <w:bookmarkStart w:id="0" w:name="_GoBack"/>
       <w:bookmarkEnd w:id="0"/>
+    </w:p>
+    <w:p>
+      <w:pPr>
+        <w:pStyle w:val="ListParagraph"/>
+        <w:ind w:left="360"/>
+        <w:rPr>
+          <w:sz w:val="32"/>
+          <w:szCs w:val="32"/>
+        </w:rPr>
+      </w:pPr>
     </w:p>
     <w:sectPr>
       <w:pgSz w:w="12240" w:h="15840"/>
@@ -2577,9 +3897,9 @@
     </w:lvl>
   </w:abstractNum>
   <w:abstractNum w:abstractNumId="1" w15:restartNumberingAfterBreak="0">
-    <w:nsid w:val="58347DA1"/>
+    <w:nsid w:val="4A7E0F44"/>
     <w:multiLevelType w:val="hybridMultilevel"/>
-    <w:tmpl w:val="CE08800E"/>
+    <w:tmpl w:val="B5C00242"/>
     <w:lvl w:ilvl="0" w:tplc="04090001">
       <w:start w:val="1"/>
       <w:numFmt w:val="bullet"/>
@@ -2689,11 +4009,359 @@
       </w:rPr>
     </w:lvl>
   </w:abstractNum>
+  <w:abstractNum w:abstractNumId="2" w15:restartNumberingAfterBreak="0">
+    <w:nsid w:val="55014620"/>
+    <w:multiLevelType w:val="hybridMultilevel"/>
+    <w:tmpl w:val="1EE48D78"/>
+    <w:lvl w:ilvl="0" w:tplc="04090001">
+      <w:start w:val="1"/>
+      <w:numFmt w:val="bullet"/>
+      <w:lvlText w:val=""/>
+      <w:lvlJc w:val="left"/>
+      <w:pPr>
+        <w:ind w:left="720" w:hanging="360"/>
+      </w:pPr>
+      <w:rPr>
+        <w:rFonts w:ascii="Symbol" w:hAnsi="Symbol" w:hint="default"/>
+      </w:rPr>
+    </w:lvl>
+    <w:lvl w:ilvl="1" w:tplc="04090003" w:tentative="1">
+      <w:start w:val="1"/>
+      <w:numFmt w:val="bullet"/>
+      <w:lvlText w:val="o"/>
+      <w:lvlJc w:val="left"/>
+      <w:pPr>
+        <w:ind w:left="1440" w:hanging="360"/>
+      </w:pPr>
+      <w:rPr>
+        <w:rFonts w:ascii="Courier New" w:hAnsi="Courier New" w:cs="Courier New" w:hint="default"/>
+      </w:rPr>
+    </w:lvl>
+    <w:lvl w:ilvl="2" w:tplc="04090005" w:tentative="1">
+      <w:start w:val="1"/>
+      <w:numFmt w:val="bullet"/>
+      <w:lvlText w:val=""/>
+      <w:lvlJc w:val="left"/>
+      <w:pPr>
+        <w:ind w:left="2160" w:hanging="360"/>
+      </w:pPr>
+      <w:rPr>
+        <w:rFonts w:ascii="Wingdings" w:hAnsi="Wingdings" w:hint="default"/>
+      </w:rPr>
+    </w:lvl>
+    <w:lvl w:ilvl="3" w:tplc="04090001" w:tentative="1">
+      <w:start w:val="1"/>
+      <w:numFmt w:val="bullet"/>
+      <w:lvlText w:val=""/>
+      <w:lvlJc w:val="left"/>
+      <w:pPr>
+        <w:ind w:left="2880" w:hanging="360"/>
+      </w:pPr>
+      <w:rPr>
+        <w:rFonts w:ascii="Symbol" w:hAnsi="Symbol" w:hint="default"/>
+      </w:rPr>
+    </w:lvl>
+    <w:lvl w:ilvl="4" w:tplc="04090003" w:tentative="1">
+      <w:start w:val="1"/>
+      <w:numFmt w:val="bullet"/>
+      <w:lvlText w:val="o"/>
+      <w:lvlJc w:val="left"/>
+      <w:pPr>
+        <w:ind w:left="3600" w:hanging="360"/>
+      </w:pPr>
+      <w:rPr>
+        <w:rFonts w:ascii="Courier New" w:hAnsi="Courier New" w:cs="Courier New" w:hint="default"/>
+      </w:rPr>
+    </w:lvl>
+    <w:lvl w:ilvl="5" w:tplc="04090005" w:tentative="1">
+      <w:start w:val="1"/>
+      <w:numFmt w:val="bullet"/>
+      <w:lvlText w:val=""/>
+      <w:lvlJc w:val="left"/>
+      <w:pPr>
+        <w:ind w:left="4320" w:hanging="360"/>
+      </w:pPr>
+      <w:rPr>
+        <w:rFonts w:ascii="Wingdings" w:hAnsi="Wingdings" w:hint="default"/>
+      </w:rPr>
+    </w:lvl>
+    <w:lvl w:ilvl="6" w:tplc="04090001" w:tentative="1">
+      <w:start w:val="1"/>
+      <w:numFmt w:val="bullet"/>
+      <w:lvlText w:val=""/>
+      <w:lvlJc w:val="left"/>
+      <w:pPr>
+        <w:ind w:left="5040" w:hanging="360"/>
+      </w:pPr>
+      <w:rPr>
+        <w:rFonts w:ascii="Symbol" w:hAnsi="Symbol" w:hint="default"/>
+      </w:rPr>
+    </w:lvl>
+    <w:lvl w:ilvl="7" w:tplc="04090003" w:tentative="1">
+      <w:start w:val="1"/>
+      <w:numFmt w:val="bullet"/>
+      <w:lvlText w:val="o"/>
+      <w:lvlJc w:val="left"/>
+      <w:pPr>
+        <w:ind w:left="5760" w:hanging="360"/>
+      </w:pPr>
+      <w:rPr>
+        <w:rFonts w:ascii="Courier New" w:hAnsi="Courier New" w:cs="Courier New" w:hint="default"/>
+      </w:rPr>
+    </w:lvl>
+    <w:lvl w:ilvl="8" w:tplc="04090005" w:tentative="1">
+      <w:start w:val="1"/>
+      <w:numFmt w:val="bullet"/>
+      <w:lvlText w:val=""/>
+      <w:lvlJc w:val="left"/>
+      <w:pPr>
+        <w:ind w:left="6480" w:hanging="360"/>
+      </w:pPr>
+      <w:rPr>
+        <w:rFonts w:ascii="Wingdings" w:hAnsi="Wingdings" w:hint="default"/>
+      </w:rPr>
+    </w:lvl>
+  </w:abstractNum>
+  <w:abstractNum w:abstractNumId="3" w15:restartNumberingAfterBreak="0">
+    <w:nsid w:val="55CC316E"/>
+    <w:multiLevelType w:val="hybridMultilevel"/>
+    <w:tmpl w:val="9272BCD4"/>
+    <w:lvl w:ilvl="0" w:tplc="04090001">
+      <w:start w:val="1"/>
+      <w:numFmt w:val="bullet"/>
+      <w:lvlText w:val=""/>
+      <w:lvlJc w:val="left"/>
+      <w:pPr>
+        <w:ind w:left="360" w:hanging="360"/>
+      </w:pPr>
+      <w:rPr>
+        <w:rFonts w:ascii="Symbol" w:hAnsi="Symbol" w:hint="default"/>
+      </w:rPr>
+    </w:lvl>
+    <w:lvl w:ilvl="1" w:tplc="04090003" w:tentative="1">
+      <w:start w:val="1"/>
+      <w:numFmt w:val="bullet"/>
+      <w:lvlText w:val="o"/>
+      <w:lvlJc w:val="left"/>
+      <w:pPr>
+        <w:ind w:left="1080" w:hanging="360"/>
+      </w:pPr>
+      <w:rPr>
+        <w:rFonts w:ascii="Courier New" w:hAnsi="Courier New" w:cs="Courier New" w:hint="default"/>
+      </w:rPr>
+    </w:lvl>
+    <w:lvl w:ilvl="2" w:tplc="04090005" w:tentative="1">
+      <w:start w:val="1"/>
+      <w:numFmt w:val="bullet"/>
+      <w:lvlText w:val=""/>
+      <w:lvlJc w:val="left"/>
+      <w:pPr>
+        <w:ind w:left="1800" w:hanging="360"/>
+      </w:pPr>
+      <w:rPr>
+        <w:rFonts w:ascii="Wingdings" w:hAnsi="Wingdings" w:hint="default"/>
+      </w:rPr>
+    </w:lvl>
+    <w:lvl w:ilvl="3" w:tplc="04090001" w:tentative="1">
+      <w:start w:val="1"/>
+      <w:numFmt w:val="bullet"/>
+      <w:lvlText w:val=""/>
+      <w:lvlJc w:val="left"/>
+      <w:pPr>
+        <w:ind w:left="2520" w:hanging="360"/>
+      </w:pPr>
+      <w:rPr>
+        <w:rFonts w:ascii="Symbol" w:hAnsi="Symbol" w:hint="default"/>
+      </w:rPr>
+    </w:lvl>
+    <w:lvl w:ilvl="4" w:tplc="04090003" w:tentative="1">
+      <w:start w:val="1"/>
+      <w:numFmt w:val="bullet"/>
+      <w:lvlText w:val="o"/>
+      <w:lvlJc w:val="left"/>
+      <w:pPr>
+        <w:ind w:left="3240" w:hanging="360"/>
+      </w:pPr>
+      <w:rPr>
+        <w:rFonts w:ascii="Courier New" w:hAnsi="Courier New" w:cs="Courier New" w:hint="default"/>
+      </w:rPr>
+    </w:lvl>
+    <w:lvl w:ilvl="5" w:tplc="04090005" w:tentative="1">
+      <w:start w:val="1"/>
+      <w:numFmt w:val="bullet"/>
+      <w:lvlText w:val=""/>
+      <w:lvlJc w:val="left"/>
+      <w:pPr>
+        <w:ind w:left="3960" w:hanging="360"/>
+      </w:pPr>
+      <w:rPr>
+        <w:rFonts w:ascii="Wingdings" w:hAnsi="Wingdings" w:hint="default"/>
+      </w:rPr>
+    </w:lvl>
+    <w:lvl w:ilvl="6" w:tplc="04090001" w:tentative="1">
+      <w:start w:val="1"/>
+      <w:numFmt w:val="bullet"/>
+      <w:lvlText w:val=""/>
+      <w:lvlJc w:val="left"/>
+      <w:pPr>
+        <w:ind w:left="4680" w:hanging="360"/>
+      </w:pPr>
+      <w:rPr>
+        <w:rFonts w:ascii="Symbol" w:hAnsi="Symbol" w:hint="default"/>
+      </w:rPr>
+    </w:lvl>
+    <w:lvl w:ilvl="7" w:tplc="04090003" w:tentative="1">
+      <w:start w:val="1"/>
+      <w:numFmt w:val="bullet"/>
+      <w:lvlText w:val="o"/>
+      <w:lvlJc w:val="left"/>
+      <w:pPr>
+        <w:ind w:left="5400" w:hanging="360"/>
+      </w:pPr>
+      <w:rPr>
+        <w:rFonts w:ascii="Courier New" w:hAnsi="Courier New" w:cs="Courier New" w:hint="default"/>
+      </w:rPr>
+    </w:lvl>
+    <w:lvl w:ilvl="8" w:tplc="04090005" w:tentative="1">
+      <w:start w:val="1"/>
+      <w:numFmt w:val="bullet"/>
+      <w:lvlText w:val=""/>
+      <w:lvlJc w:val="left"/>
+      <w:pPr>
+        <w:ind w:left="6120" w:hanging="360"/>
+      </w:pPr>
+      <w:rPr>
+        <w:rFonts w:ascii="Wingdings" w:hAnsi="Wingdings" w:hint="default"/>
+      </w:rPr>
+    </w:lvl>
+  </w:abstractNum>
+  <w:abstractNum w:abstractNumId="4" w15:restartNumberingAfterBreak="0">
+    <w:nsid w:val="58347DA1"/>
+    <w:multiLevelType w:val="hybridMultilevel"/>
+    <w:tmpl w:val="CE08800E"/>
+    <w:lvl w:ilvl="0" w:tplc="04090001">
+      <w:start w:val="1"/>
+      <w:numFmt w:val="bullet"/>
+      <w:lvlText w:val=""/>
+      <w:lvlJc w:val="left"/>
+      <w:pPr>
+        <w:ind w:left="720" w:hanging="360"/>
+      </w:pPr>
+      <w:rPr>
+        <w:rFonts w:ascii="Symbol" w:hAnsi="Symbol" w:hint="default"/>
+      </w:rPr>
+    </w:lvl>
+    <w:lvl w:ilvl="1" w:tplc="04090003" w:tentative="1">
+      <w:start w:val="1"/>
+      <w:numFmt w:val="bullet"/>
+      <w:lvlText w:val="o"/>
+      <w:lvlJc w:val="left"/>
+      <w:pPr>
+        <w:ind w:left="1440" w:hanging="360"/>
+      </w:pPr>
+      <w:rPr>
+        <w:rFonts w:ascii="Courier New" w:hAnsi="Courier New" w:cs="Courier New" w:hint="default"/>
+      </w:rPr>
+    </w:lvl>
+    <w:lvl w:ilvl="2" w:tplc="04090005" w:tentative="1">
+      <w:start w:val="1"/>
+      <w:numFmt w:val="bullet"/>
+      <w:lvlText w:val=""/>
+      <w:lvlJc w:val="left"/>
+      <w:pPr>
+        <w:ind w:left="2160" w:hanging="360"/>
+      </w:pPr>
+      <w:rPr>
+        <w:rFonts w:ascii="Wingdings" w:hAnsi="Wingdings" w:hint="default"/>
+      </w:rPr>
+    </w:lvl>
+    <w:lvl w:ilvl="3" w:tplc="04090001" w:tentative="1">
+      <w:start w:val="1"/>
+      <w:numFmt w:val="bullet"/>
+      <w:lvlText w:val=""/>
+      <w:lvlJc w:val="left"/>
+      <w:pPr>
+        <w:ind w:left="2880" w:hanging="360"/>
+      </w:pPr>
+      <w:rPr>
+        <w:rFonts w:ascii="Symbol" w:hAnsi="Symbol" w:hint="default"/>
+      </w:rPr>
+    </w:lvl>
+    <w:lvl w:ilvl="4" w:tplc="04090003" w:tentative="1">
+      <w:start w:val="1"/>
+      <w:numFmt w:val="bullet"/>
+      <w:lvlText w:val="o"/>
+      <w:lvlJc w:val="left"/>
+      <w:pPr>
+        <w:ind w:left="3600" w:hanging="360"/>
+      </w:pPr>
+      <w:rPr>
+        <w:rFonts w:ascii="Courier New" w:hAnsi="Courier New" w:cs="Courier New" w:hint="default"/>
+      </w:rPr>
+    </w:lvl>
+    <w:lvl w:ilvl="5" w:tplc="04090005" w:tentative="1">
+      <w:start w:val="1"/>
+      <w:numFmt w:val="bullet"/>
+      <w:lvlText w:val=""/>
+      <w:lvlJc w:val="left"/>
+      <w:pPr>
+        <w:ind w:left="4320" w:hanging="360"/>
+      </w:pPr>
+      <w:rPr>
+        <w:rFonts w:ascii="Wingdings" w:hAnsi="Wingdings" w:hint="default"/>
+      </w:rPr>
+    </w:lvl>
+    <w:lvl w:ilvl="6" w:tplc="04090001" w:tentative="1">
+      <w:start w:val="1"/>
+      <w:numFmt w:val="bullet"/>
+      <w:lvlText w:val=""/>
+      <w:lvlJc w:val="left"/>
+      <w:pPr>
+        <w:ind w:left="5040" w:hanging="360"/>
+      </w:pPr>
+      <w:rPr>
+        <w:rFonts w:ascii="Symbol" w:hAnsi="Symbol" w:hint="default"/>
+      </w:rPr>
+    </w:lvl>
+    <w:lvl w:ilvl="7" w:tplc="04090003" w:tentative="1">
+      <w:start w:val="1"/>
+      <w:numFmt w:val="bullet"/>
+      <w:lvlText w:val="o"/>
+      <w:lvlJc w:val="left"/>
+      <w:pPr>
+        <w:ind w:left="5760" w:hanging="360"/>
+      </w:pPr>
+      <w:rPr>
+        <w:rFonts w:ascii="Courier New" w:hAnsi="Courier New" w:cs="Courier New" w:hint="default"/>
+      </w:rPr>
+    </w:lvl>
+    <w:lvl w:ilvl="8" w:tplc="04090005" w:tentative="1">
+      <w:start w:val="1"/>
+      <w:numFmt w:val="bullet"/>
+      <w:lvlText w:val=""/>
+      <w:lvlJc w:val="left"/>
+      <w:pPr>
+        <w:ind w:left="6480" w:hanging="360"/>
+      </w:pPr>
+      <w:rPr>
+        <w:rFonts w:ascii="Wingdings" w:hAnsi="Wingdings" w:hint="default"/>
+      </w:rPr>
+    </w:lvl>
+  </w:abstractNum>
   <w:num w:numId="1">
-    <w:abstractNumId w:val="1"/>
+    <w:abstractNumId w:val="4"/>
   </w:num>
   <w:num w:numId="2">
     <w:abstractNumId w:val="0"/>
+  </w:num>
+  <w:num w:numId="3">
+    <w:abstractNumId w:val="1"/>
+  </w:num>
+  <w:num w:numId="4">
+    <w:abstractNumId w:val="2"/>
+  </w:num>
+  <w:num w:numId="5">
+    <w:abstractNumId w:val="3"/>
   </w:num>
 </w:numbering>
 </file>
@@ -3475,7 +5143,7 @@
 </file>
 
 <file path=customXml/itemProps1.xml><?xml version="1.0" encoding="utf-8"?>
-<ds:datastoreItem xmlns:ds="http://schemas.openxmlformats.org/officeDocument/2006/customXml" ds:itemID="{3CAF5535-66FF-4100-B305-88C14F8A171A}">
+<ds:datastoreItem xmlns:ds="http://schemas.openxmlformats.org/officeDocument/2006/customXml" ds:itemID="{9C450ED4-C94A-443B-8EB2-9604C384A94D}">
   <ds:schemaRefs>
     <ds:schemaRef ds:uri="http://schemas.openxmlformats.org/officeDocument/2006/bibliography"/>
   </ds:schemaRefs>

</xml_diff>